<commit_message>
28/3: home: update document
</commit_message>
<xml_diff>
--- a/save/Pham-Xuan-Bien--DATN-thu-cung.docx
+++ b/save/Pham-Xuan-Bien--DATN-thu-cung.docx
@@ -4727,7 +4727,14 @@
           <w:rFonts w:cstheme="minorHAnsi"/>
           <w:szCs w:val="26"/>
         </w:rPr>
-        <w:t xml:space="preserve">, là những người yêu thích động vật, thú cưng, có nhu cầu giải trí, chia sẻ, tìm kiếm thú cưng. </w:t>
+        <w:t>, là những người yêu thích động vật, thú cưng, có nhu cầu giải trí, chia sẻ, tìm kiếm thú cưng. Độ tuổi</w:t>
+      </w:r>
+      <w:r>
+        <w:rPr>
+          <w:rFonts w:cstheme="minorHAnsi"/>
+          <w:szCs w:val="26"/>
+        </w:rPr>
+        <w:t xml:space="preserve"> chính </w:t>
       </w:r>
       <w:proofErr w:type="gramStart"/>
       <w:r>
@@ -4735,9 +4742,23 @@
           <w:rFonts w:cstheme="minorHAnsi"/>
           <w:szCs w:val="26"/>
         </w:rPr>
-        <w:t>Độ tuổi từ 14 tuổi đến 40 tuổi.</w:t>
+        <w:t>thu</w:t>
       </w:r>
       <w:proofErr w:type="gramEnd"/>
+      <w:r>
+        <w:rPr>
+          <w:rFonts w:cstheme="minorHAnsi"/>
+          <w:szCs w:val="26"/>
+        </w:rPr>
+        <w:t xml:space="preserve"> hút người dùng sử dụng</w:t>
+      </w:r>
+      <w:r>
+        <w:rPr>
+          <w:rFonts w:cstheme="minorHAnsi"/>
+          <w:szCs w:val="26"/>
+        </w:rPr>
+        <w:t xml:space="preserve"> từ 14 tuổi đến 40 tuổi.</w:t>
+      </w:r>
     </w:p>
     <w:p>
       <w:pPr>
@@ -4909,23 +4930,21 @@
           <w:rFonts w:cstheme="minorHAnsi"/>
           <w:szCs w:val="26"/>
         </w:rPr>
-        <w:t xml:space="preserve">Hệ thống xếp hạng top 3 ảnh nhiều lượt </w:t>
+        <w:t>Hệ thống xếp hạ</w:t>
       </w:r>
-      <w:proofErr w:type="gramStart"/>
       <w:r>
         <w:rPr>
           <w:rFonts w:cstheme="minorHAnsi"/>
           <w:szCs w:val="26"/>
         </w:rPr>
-        <w:t>Like</w:t>
+        <w:t>ng top</w:t>
       </w:r>
-      <w:proofErr w:type="gramEnd"/>
       <w:r>
         <w:rPr>
           <w:rFonts w:cstheme="minorHAnsi"/>
           <w:szCs w:val="26"/>
         </w:rPr>
-        <w:t xml:space="preserve"> nhất ghim lên đầu bảng tin để vinh danh.</w:t>
+        <w:t xml:space="preserve"> ảnh nhiều lượt Like nhất ghim lên đầu bảng tin để vinh danh.</w:t>
       </w:r>
     </w:p>
     <w:p>
@@ -4954,17 +4973,8 @@
           <w:rFonts w:cstheme="minorHAnsi"/>
           <w:szCs w:val="26"/>
         </w:rPr>
-        <w:t>Gợi ý theo dõi, nhắn tin với người dùng có điểm chung như cùng theo dõi người khác, cùng thành phố, cùng thú cưng yêu thích</w:t>
+        <w:t>Gợi ý theo dõi, nhắn tin với người dùng có điểm chung như cùng theo dõi người khác, cùng thành phố, cùng thú cưng yêu thích,…</w:t>
       </w:r>
-      <w:proofErr w:type="gramStart"/>
-      <w:r>
-        <w:rPr>
-          <w:rFonts w:cstheme="minorHAnsi"/>
-          <w:szCs w:val="26"/>
-        </w:rPr>
-        <w:t>,…</w:t>
-      </w:r>
-      <w:proofErr w:type="gramEnd"/>
     </w:p>
     <w:p>
       <w:pPr>
@@ -4984,23 +4994,7 @@
           <w:rFonts w:cstheme="minorHAnsi"/>
           <w:szCs w:val="26"/>
         </w:rPr>
-        <w:t xml:space="preserve">Tìm kiếm người dùng, thú cưng </w:t>
-      </w:r>
-      <w:proofErr w:type="gramStart"/>
-      <w:r>
-        <w:rPr>
-          <w:rFonts w:cstheme="minorHAnsi"/>
-          <w:szCs w:val="26"/>
-        </w:rPr>
-        <w:t>theo</w:t>
-      </w:r>
-      <w:proofErr w:type="gramEnd"/>
-      <w:r>
-        <w:rPr>
-          <w:rFonts w:cstheme="minorHAnsi"/>
-          <w:szCs w:val="26"/>
-        </w:rPr>
-        <w:t xml:space="preserve"> từ khóa, chủ đề.</w:t>
+        <w:t>Tìm kiếm người dùng, thú cưng theo từ khóa, chủ đề.</w:t>
       </w:r>
     </w:p>
     <w:p>
@@ -5039,18 +5033,8 @@
           <w:b/>
           <w:szCs w:val="26"/>
         </w:rPr>
-        <w:t xml:space="preserve">*Hệ thống Gợi ý người </w:t>
+        <w:t>*Hệ thống Gợi ý người dùng :</w:t>
       </w:r>
-      <w:proofErr w:type="gramStart"/>
-      <w:r>
-        <w:rPr>
-          <w:rFonts w:cstheme="minorHAnsi"/>
-          <w:b/>
-          <w:szCs w:val="26"/>
-        </w:rPr>
-        <w:t>dùng :</w:t>
-      </w:r>
-      <w:proofErr w:type="gramEnd"/>
     </w:p>
     <w:p>
       <w:pPr>
@@ -5066,23 +5050,7 @@
           <w:szCs w:val="26"/>
         </w:rPr>
         <w:tab/>
-        <w:t>- Collaborative filtering: Dựa vào hành vi, sở thích, thông tin của 2 người dùng để tìm ra điểm chung về sở thích, độ tuổi, thú nuôi, giới tính</w:t>
-      </w:r>
-      <w:proofErr w:type="gramStart"/>
-      <w:r>
-        <w:rPr>
-          <w:rFonts w:cstheme="minorHAnsi"/>
-          <w:szCs w:val="26"/>
-        </w:rPr>
-        <w:t>,…</w:t>
-      </w:r>
-      <w:proofErr w:type="gramEnd"/>
-      <w:r>
-        <w:rPr>
-          <w:rFonts w:cstheme="minorHAnsi"/>
-          <w:szCs w:val="26"/>
-        </w:rPr>
-        <w:t xml:space="preserve"> để gợi ý 2 người dùng đó kết nối với nhau.</w:t>
+        <w:t>- Collaborative filtering: Dựa vào hành vi, sở thích, thông tin của 2 người dùng để tìm ra điểm chung về sở thích, độ tuổi, thú nuôi, giới tính,… để gợi ý 2 người dùng đó kết nối với nhau.</w:t>
       </w:r>
       <w:r>
         <w:rPr>
@@ -5104,46 +5072,14 @@
           <w:rFonts w:cstheme="minorHAnsi"/>
           <w:szCs w:val="26"/>
         </w:rPr>
-        <w:t xml:space="preserve">Mỗi người sẽ có điểm rank tương ứng – điểm rank được tính bằng số bài đăng, lượt thích, lượt bình luận và số lượng người </w:t>
-      </w:r>
-      <w:proofErr w:type="gramStart"/>
-      <w:r>
-        <w:rPr>
-          <w:rFonts w:cstheme="minorHAnsi"/>
-          <w:szCs w:val="26"/>
-        </w:rPr>
-        <w:t>theo</w:t>
-      </w:r>
-      <w:proofErr w:type="gramEnd"/>
-      <w:r>
-        <w:rPr>
-          <w:rFonts w:cstheme="minorHAnsi"/>
-          <w:szCs w:val="26"/>
-        </w:rPr>
-        <w:t xml:space="preserve"> dõi.</w:t>
+        <w:t>Mỗi người sẽ có điểm rank tương ứng – điểm rank được tính bằng số bài đăng, lượt thích, lượt bình luận và số lượng người theo dõi.</w:t>
       </w:r>
       <w:r>
         <w:rPr>
           <w:rFonts w:cstheme="minorHAnsi"/>
           <w:szCs w:val="26"/>
         </w:rPr>
-        <w:t xml:space="preserve"> Hệ thống sẽ gợi ý </w:t>
-      </w:r>
-      <w:proofErr w:type="gramStart"/>
-      <w:r>
-        <w:rPr>
-          <w:rFonts w:cstheme="minorHAnsi"/>
-          <w:szCs w:val="26"/>
-        </w:rPr>
-        <w:t>theo</w:t>
-      </w:r>
-      <w:proofErr w:type="gramEnd"/>
-      <w:r>
-        <w:rPr>
-          <w:rFonts w:cstheme="minorHAnsi"/>
-          <w:szCs w:val="26"/>
-        </w:rPr>
-        <w:t xml:space="preserve"> dõi những người có rank cao, tương tác tốt, có nhiều bài đăng hay và được ưa thích nhiều.</w:t>
+        <w:t xml:space="preserve"> Hệ thống sẽ gợi ý theo dõi những người có rank cao, tương tác tốt, có nhiều bài đăng hay và được ưa thích nhiều.</w:t>
       </w:r>
     </w:p>
     <w:p>
@@ -5220,23 +5156,14 @@
           <w:rFonts w:cstheme="minorHAnsi"/>
           <w:szCs w:val="26"/>
         </w:rPr>
-        <w:t xml:space="preserve">thông tin cá nhân (ảnh, tên, địa chỉ, giới tính, số điện thoại, email, tuổi, ngày sinh, quê quán, động vật ưa thích, ..), </w:t>
+        <w:t xml:space="preserve">thông tin cá nhân (ảnh, tên, địa chỉ, giới tính, số điện thoại, email, tuổi, ngày sinh, quê quán, động vật ưa thích, ..), tài khoản, mật khẩu, lịch sử người dùng, danh sách người dùng đang theo dõi, danh sách những người theo dõi người dùng ấy, </w:t>
       </w:r>
-      <w:proofErr w:type="gramStart"/>
       <w:r>
         <w:rPr>
           <w:rFonts w:cstheme="minorHAnsi"/>
           <w:szCs w:val="26"/>
         </w:rPr>
-        <w:t>tài</w:t>
-      </w:r>
-      <w:proofErr w:type="gramEnd"/>
-      <w:r>
-        <w:rPr>
-          <w:rFonts w:cstheme="minorHAnsi"/>
-          <w:szCs w:val="26"/>
-        </w:rPr>
-        <w:t xml:space="preserve"> khoản, mật khẩu, lịch sử người dùng, danh sách người dùng đang theo dõi, danh sách những người theo dõi người dùng ấy, danh sách tin nhắn, trạng thái..</w:t>
+        <w:t>…</w:t>
       </w:r>
     </w:p>
     <w:p>
@@ -5258,23 +5185,7 @@
           <w:rFonts w:cstheme="minorHAnsi"/>
           <w:szCs w:val="26"/>
         </w:rPr>
-        <w:t xml:space="preserve">Thông tin thú cưng của người </w:t>
-      </w:r>
-      <w:proofErr w:type="gramStart"/>
-      <w:r>
-        <w:rPr>
-          <w:rFonts w:cstheme="minorHAnsi"/>
-          <w:szCs w:val="26"/>
-        </w:rPr>
-        <w:t>dùng :</w:t>
-      </w:r>
-      <w:proofErr w:type="gramEnd"/>
-      <w:r>
-        <w:rPr>
-          <w:rFonts w:cstheme="minorHAnsi"/>
-          <w:szCs w:val="26"/>
-        </w:rPr>
-        <w:t xml:space="preserve"> Tên, loại thú, đặc điểm miêu tả, …</w:t>
+        <w:t>Thông tin thú cưng của người dùng : Tên, loại thú, đặc điểm miêu tả, …</w:t>
       </w:r>
     </w:p>
     <w:p>
@@ -5364,17 +5275,8 @@
           <w:szCs w:val="26"/>
         </w:rPr>
         <w:lastRenderedPageBreak/>
-        <w:t>Các thông tin về Tin nhắn: Người gửi, người nhân, các nội dung, ngày gửi, đã xem</w:t>
+        <w:t>Các thông tin về Tin nhắn: Người gửi, người nhân, các nội dung, ngày gửi, đã xem, ..</w:t>
       </w:r>
-      <w:proofErr w:type="gramStart"/>
-      <w:r>
-        <w:rPr>
-          <w:rFonts w:cstheme="minorHAnsi"/>
-          <w:szCs w:val="26"/>
-        </w:rPr>
-        <w:t>, ..</w:t>
-      </w:r>
-      <w:proofErr w:type="gramEnd"/>
     </w:p>
     <w:p>
       <w:pPr>
@@ -5417,23 +5319,7 @@
           <w:rFonts w:cstheme="minorHAnsi"/>
           <w:szCs w:val="26"/>
         </w:rPr>
-        <w:t>Top các bức ảnh nhiều lượt Like nhất: Người đăng, chủ đề, nội dung, hình ảnh, ngày đăng, số lượt Like, Comment</w:t>
-      </w:r>
-      <w:proofErr w:type="gramStart"/>
-      <w:r>
-        <w:rPr>
-          <w:rFonts w:cstheme="minorHAnsi"/>
-          <w:szCs w:val="26"/>
-        </w:rPr>
-        <w:t>,trạng</w:t>
-      </w:r>
-      <w:proofErr w:type="gramEnd"/>
-      <w:r>
-        <w:rPr>
-          <w:rFonts w:cstheme="minorHAnsi"/>
-          <w:szCs w:val="26"/>
-        </w:rPr>
-        <w:t xml:space="preserve"> thái ..</w:t>
+        <w:t>Top các bức ảnh nhiều lượt Like nhất: Người đăng, chủ đề, nội dung, hình ảnh, ngày đăng, số lượt Like, Comment,trạng thái ..</w:t>
       </w:r>
     </w:p>
     <w:p>
@@ -5945,39 +5831,7 @@
           <w:rFonts w:cstheme="minorHAnsi"/>
           <w:szCs w:val="26"/>
         </w:rPr>
-        <w:t xml:space="preserve">   - Nó cũng sử dụng khái niệm là Virtual DOM (DOM ảo). </w:t>
-      </w:r>
-      <w:proofErr w:type="gramStart"/>
-      <w:r>
-        <w:rPr>
-          <w:rFonts w:cstheme="minorHAnsi"/>
-          <w:szCs w:val="26"/>
-        </w:rPr>
-        <w:t>Virtual DOM tạo ra bản cache cấu trúc dữ liệu của ứng dụng trên bộ nhớ.</w:t>
-      </w:r>
-      <w:proofErr w:type="gramEnd"/>
-      <w:r>
-        <w:rPr>
-          <w:rFonts w:cstheme="minorHAnsi"/>
-          <w:szCs w:val="26"/>
-        </w:rPr>
-        <w:t xml:space="preserve"> </w:t>
-      </w:r>
-      <w:proofErr w:type="gramStart"/>
-      <w:r>
-        <w:rPr>
-          <w:rFonts w:cstheme="minorHAnsi"/>
-          <w:szCs w:val="26"/>
-        </w:rPr>
-        <w:t>Sau đó, ở mỗi vòng lặp, nó liệt kê những thay đổi và sau đó là cập nhật lại sự thay đổi trên DOM của trình duyệt một cách hiệu quả.</w:t>
-      </w:r>
-      <w:proofErr w:type="gramEnd"/>
-      <w:r>
-        <w:rPr>
-          <w:rFonts w:cstheme="minorHAnsi"/>
-          <w:szCs w:val="26"/>
-        </w:rPr>
-        <w:t xml:space="preserve"> Điều này cho phép ta viết các đoạn code như thể toàn bộ trang được render lại dù thực tế là Reactjs chỉ render những component hay subcomponent nào thực sự thay đổi.</w:t>
+        <w:t>   - Nó cũng sử dụng khái niệm là Virtual DOM (DOM ảo). Virtual DOM tạo ra bản cache cấu trúc dữ liệu của ứng dụng trên bộ nhớ. Sau đó, ở mỗi vòng lặp, nó liệt kê những thay đổi và sau đó là cập nhật lại sự thay đổi trên DOM của trình duyệt một cách hiệu quả. Điều này cho phép ta viết các đoạn code như thể toàn bộ trang được render lại dù thực tế là Reactjs chỉ render những component hay subcomponent nào thực sự thay đổi.</w:t>
       </w:r>
     </w:p>
     <w:p>
@@ -6227,23 +6081,13 @@
         </w:rPr>
         <w:fldChar w:fldCharType="end"/>
       </w:r>
-      <w:proofErr w:type="gramStart"/>
       <w:r>
         <w:rPr>
           <w:rFonts w:asciiTheme="minorHAnsi" w:hAnsiTheme="minorHAnsi" w:cstheme="minorHAnsi"/>
           <w:color w:val="auto"/>
           <w:lang w:val="vi-VN"/>
         </w:rPr>
-        <w:t>:HTML</w:t>
-      </w:r>
-      <w:proofErr w:type="gramEnd"/>
-      <w:r>
-        <w:rPr>
-          <w:rFonts w:asciiTheme="minorHAnsi" w:hAnsiTheme="minorHAnsi" w:cstheme="minorHAnsi"/>
-          <w:color w:val="auto"/>
-          <w:lang w:val="vi-VN"/>
-        </w:rPr>
-        <w:t xml:space="preserve">, CSS và </w:t>
+        <w:t xml:space="preserve">:HTML, CSS và </w:t>
       </w:r>
       <w:r>
         <w:rPr>
@@ -6325,18 +6169,8 @@
           <w:b/>
           <w:szCs w:val="26"/>
         </w:rPr>
-        <w:t xml:space="preserve">Ngôn ngữ lập </w:t>
+        <w:t>Ngôn ngữ lập trình :</w:t>
       </w:r>
-      <w:proofErr w:type="gramStart"/>
-      <w:r>
-        <w:rPr>
-          <w:rFonts w:cstheme="minorHAnsi"/>
-          <w:b/>
-          <w:szCs w:val="26"/>
-        </w:rPr>
-        <w:t>trình :</w:t>
-      </w:r>
-      <w:proofErr w:type="gramEnd"/>
       <w:r>
         <w:rPr>
           <w:rFonts w:cstheme="minorHAnsi"/>
@@ -6357,23 +6191,7 @@
           <w:rFonts w:cstheme="minorHAnsi"/>
           <w:szCs w:val="26"/>
         </w:rPr>
-        <w:t xml:space="preserve">  là một nền tảng Server side xây dựng dựa trên Javascript Engine (V8 Engine). Nó là một mã nguồn mở, đa nền tảng cho phát triển các ứng dụng phía Server và các ứng dụng liên quan đến mạng. Ứng dụng NodeJS được viết bằng Javascript và có thể chạy trong môi trường NodeJS trên hệ điều hành Window, </w:t>
-      </w:r>
-      <w:proofErr w:type="gramStart"/>
-      <w:r>
-        <w:rPr>
-          <w:rFonts w:cstheme="minorHAnsi"/>
-          <w:szCs w:val="26"/>
-        </w:rPr>
-        <w:t>Linux,..</w:t>
-      </w:r>
-      <w:proofErr w:type="gramEnd"/>
-      <w:r>
-        <w:rPr>
-          <w:rFonts w:cstheme="minorHAnsi"/>
-          <w:szCs w:val="26"/>
-        </w:rPr>
-        <w:t xml:space="preserve"> NodeJS là một sự lựa chọn hoàn hảo cho các ứng dụng về I/O, các ứng dụng về luồng dữ liệu, hướng đến thời gian thực, các ứng dụng dựa vào JSON APIs và các ứng dụng Single Page Application.</w:t>
+        <w:t xml:space="preserve">  là một nền tảng Server side xây dựng dựa trên Javascript Engine (V8 Engine). Nó là một mã nguồn mở, đa nền tảng cho phát triển các ứng dụng phía Server và các ứng dụng liên quan đến mạng. Ứng dụng NodeJS được viết bằng Javascript và có thể chạy trong môi trường NodeJS trên hệ điều hành Window, Linux,.. NodeJS là một sự lựa chọn hoàn hảo cho các ứng dụng về I/O, các ứng dụng về luồng dữ liệu, hướng đến thời gian thực, các ứng dụng dựa vào JSON APIs và các ứng dụng Single Page Application.</w:t>
       </w:r>
     </w:p>
     <w:p>
@@ -6679,7 +6497,6 @@
           <w:lang w:val="vi-VN"/>
         </w:rPr>
       </w:pPr>
-      <w:proofErr w:type="gramStart"/>
       <w:r>
         <w:rPr>
           <w:rFonts w:cstheme="minorHAnsi"/>
@@ -6693,15 +6510,7 @@
           <w:rFonts w:cstheme="minorHAnsi"/>
           <w:szCs w:val="26"/>
         </w:rPr>
-        <w:t xml:space="preserve"> :</w:t>
-      </w:r>
-      <w:proofErr w:type="gramEnd"/>
-      <w:r>
-        <w:rPr>
-          <w:rFonts w:cstheme="minorHAnsi"/>
-          <w:szCs w:val="26"/>
-        </w:rPr>
-        <w:t xml:space="preserve"> </w:t>
+        <w:t xml:space="preserve"> : </w:t>
       </w:r>
       <w:r>
         <w:rPr>
@@ -7287,13 +7096,12 @@
       </w:pPr>
       <w:r>
         <w:rPr>
-          <w:rFonts w:cstheme="minorHAnsi"/>
           <w:noProof/>
         </w:rPr>
         <w:drawing>
-          <wp:inline distT="0" distB="0" distL="0" distR="0" wp14:anchorId="45D066A2" wp14:editId="66FE1E34">
-            <wp:extent cx="5943600" cy="5702935"/>
-            <wp:effectExtent l="0" t="0" r="0" b="0"/>
+          <wp:inline distT="0" distB="0" distL="0" distR="0" wp14:anchorId="27F06E60" wp14:editId="6B34624D">
+            <wp:extent cx="5943600" cy="5615940"/>
+            <wp:effectExtent l="0" t="0" r="0" b="3810"/>
             <wp:docPr id="1" name="Picture 1"/>
             <wp:cNvGraphicFramePr>
               <a:graphicFrameLocks xmlns:a="http://schemas.openxmlformats.org/drawingml/2006/main" noChangeAspect="1"/>
@@ -7314,7 +7122,7 @@
                   <pic:spPr>
                     <a:xfrm>
                       <a:off x="0" y="0"/>
-                      <a:ext cx="5943600" cy="5702935"/>
+                      <a:ext cx="5943600" cy="5615940"/>
                     </a:xfrm>
                     <a:prstGeom prst="rect">
                       <a:avLst/>
@@ -8776,23 +8584,7 @@
                 <w:rFonts w:asciiTheme="minorHAnsi" w:hAnsiTheme="minorHAnsi" w:cstheme="minorHAnsi"/>
                 <w:lang w:val="en-US"/>
               </w:rPr>
-              <w:t>Nhập các thông tin cần thiết, đúng yêu cầu (Email, tên, ngày sinh, địa chỉ, số điện thoai, mật khẩu</w:t>
-            </w:r>
-            <w:proofErr w:type="gramStart"/>
-            <w:r>
-              <w:rPr>
-                <w:rFonts w:asciiTheme="minorHAnsi" w:hAnsiTheme="minorHAnsi" w:cstheme="minorHAnsi"/>
-                <w:lang w:val="en-US"/>
-              </w:rPr>
-              <w:t>,…</w:t>
-            </w:r>
-            <w:proofErr w:type="gramEnd"/>
-            <w:r>
-              <w:rPr>
-                <w:rFonts w:asciiTheme="minorHAnsi" w:hAnsiTheme="minorHAnsi" w:cstheme="minorHAnsi"/>
-                <w:lang w:val="en-US"/>
-              </w:rPr>
-              <w:t>)</w:t>
+              <w:t>Nhập các thông tin cần thiết, đúng yêu cầu (Email, tên, ngày sinh, địa chỉ, số điện thoai, mật khẩu,…)</w:t>
             </w:r>
           </w:p>
           <w:p>
@@ -11546,23 +11338,7 @@
                 <w:rFonts w:asciiTheme="minorHAnsi" w:hAnsiTheme="minorHAnsi" w:cstheme="minorHAnsi"/>
                 <w:lang w:val="en-US"/>
               </w:rPr>
-              <w:t>, mật khẩu, giới tính, ngày sinh, thú cưng, nghề nghiệp, địa chỉ</w:t>
-            </w:r>
-            <w:proofErr w:type="gramStart"/>
-            <w:r>
-              <w:rPr>
-                <w:rFonts w:asciiTheme="minorHAnsi" w:hAnsiTheme="minorHAnsi" w:cstheme="minorHAnsi"/>
-                <w:lang w:val="en-US"/>
-              </w:rPr>
-              <w:t>,…</w:t>
-            </w:r>
-            <w:proofErr w:type="gramEnd"/>
-            <w:r>
-              <w:rPr>
-                <w:rFonts w:asciiTheme="minorHAnsi" w:hAnsiTheme="minorHAnsi" w:cstheme="minorHAnsi"/>
-                <w:lang w:val="en-US"/>
-              </w:rPr>
-              <w:t>)</w:t>
+              <w:t>, mật khẩu, giới tính, ngày sinh, thú cưng, nghề nghiệp, địa chỉ,…)</w:t>
             </w:r>
           </w:p>
           <w:p>
@@ -11672,16 +11448,7 @@
                 <w:rFonts w:asciiTheme="minorHAnsi" w:hAnsiTheme="minorHAnsi" w:cstheme="minorHAnsi"/>
                 <w:lang w:val="en-US"/>
               </w:rPr>
-              <w:t>Thêm hành động cập nhật vào Lịch</w:t>
-            </w:r>
-            <w:bookmarkStart w:id="24" w:name="_GoBack"/>
-            <w:bookmarkEnd w:id="24"/>
-            <w:r>
-              <w:rPr>
-                <w:rFonts w:asciiTheme="minorHAnsi" w:hAnsiTheme="minorHAnsi" w:cstheme="minorHAnsi"/>
-                <w:lang w:val="en-US"/>
-              </w:rPr>
-              <w:t xml:space="preserve"> sử người dùng.</w:t>
+              <w:t>Thêm hành động cập nhật vào Lịch sử người dùng.</w:t>
             </w:r>
           </w:p>
           <w:p>
@@ -13406,23 +13173,7 @@
                 <w:rFonts w:asciiTheme="minorHAnsi" w:hAnsiTheme="minorHAnsi" w:cstheme="minorHAnsi"/>
                 <w:lang w:val="en-US"/>
               </w:rPr>
-              <w:t>Lấy dữ liệu bài đăng (nội dung bài đăng, ảnh, thời gian, lượt yêu thích</w:t>
-            </w:r>
-            <w:proofErr w:type="gramStart"/>
-            <w:r>
-              <w:rPr>
-                <w:rFonts w:asciiTheme="minorHAnsi" w:hAnsiTheme="minorHAnsi" w:cstheme="minorHAnsi"/>
-                <w:lang w:val="en-US"/>
-              </w:rPr>
-              <w:t>,…</w:t>
-            </w:r>
-            <w:proofErr w:type="gramEnd"/>
-            <w:r>
-              <w:rPr>
-                <w:rFonts w:asciiTheme="minorHAnsi" w:hAnsiTheme="minorHAnsi" w:cstheme="minorHAnsi"/>
-                <w:lang w:val="en-US"/>
-              </w:rPr>
-              <w:t>), hiển thị ra giao diện.</w:t>
+              <w:t>Lấy dữ liệu bài đăng (nội dung bài đăng, ảnh, thời gian, lượt yêu thích,…), hiển thị ra giao diện.</w:t>
             </w:r>
           </w:p>
           <w:p>
@@ -13604,25 +13355,7 @@
           <w:b/>
           <w:szCs w:val="24"/>
         </w:rPr>
-        <w:t xml:space="preserve">Danh sách người đang </w:t>
-      </w:r>
-      <w:proofErr w:type="gramStart"/>
-      <w:r>
-        <w:rPr>
-          <w:rFonts w:cstheme="minorHAnsi"/>
-          <w:b/>
-          <w:szCs w:val="24"/>
-        </w:rPr>
-        <w:t>theo</w:t>
-      </w:r>
-      <w:proofErr w:type="gramEnd"/>
-      <w:r>
-        <w:rPr>
-          <w:rFonts w:cstheme="minorHAnsi"/>
-          <w:b/>
-          <w:szCs w:val="24"/>
-        </w:rPr>
-        <w:t xml:space="preserve"> dõi</w:t>
+        <w:t>Danh sách người đang theo dõi</w:t>
       </w:r>
       <w:r>
         <w:rPr>
@@ -14395,25 +14128,7 @@
           <w:szCs w:val="24"/>
         </w:rPr>
         <w:lastRenderedPageBreak/>
-        <w:t xml:space="preserve">*Đặc tả Use case Danh sách người </w:t>
-      </w:r>
-      <w:proofErr w:type="gramStart"/>
-      <w:r>
-        <w:rPr>
-          <w:rFonts w:cstheme="minorHAnsi"/>
-          <w:b/>
-          <w:szCs w:val="24"/>
-        </w:rPr>
-        <w:t>theo</w:t>
-      </w:r>
-      <w:proofErr w:type="gramEnd"/>
-      <w:r>
-        <w:rPr>
-          <w:rFonts w:cstheme="minorHAnsi"/>
-          <w:b/>
-          <w:szCs w:val="24"/>
-        </w:rPr>
-        <w:t xml:space="preserve"> dõi:</w:t>
+        <w:t>*Đặc tả Use case Danh sách người theo dõi:</w:t>
       </w:r>
     </w:p>
     <w:tbl>
@@ -15183,7 +14898,7 @@
           <w:rFonts w:cstheme="minorHAnsi"/>
         </w:rPr>
       </w:pPr>
-      <w:bookmarkStart w:id="25" w:name="_Toc496348032"/>
+      <w:bookmarkStart w:id="24" w:name="_Toc496348032"/>
       <w:r>
         <w:rPr>
           <w:rFonts w:cstheme="minorHAnsi"/>
@@ -15191,7 +14906,7 @@
         <w:lastRenderedPageBreak/>
         <w:t>2.2.4: Nhóm use case Quản lý tin nhắn:</w:t>
       </w:r>
-      <w:bookmarkEnd w:id="25"/>
+      <w:bookmarkEnd w:id="24"/>
     </w:p>
     <w:p>
       <w:pPr>
@@ -16213,26 +15928,16 @@
           <w:b/>
           <w:szCs w:val="24"/>
         </w:rPr>
-        <w:t xml:space="preserve">Gửi tin </w:t>
+        <w:t>Gửi tin nhắn</w:t>
       </w:r>
-      <w:proofErr w:type="gramStart"/>
       <w:r>
         <w:rPr>
           <w:rFonts w:cstheme="minorHAnsi"/>
           <w:b/>
           <w:szCs w:val="24"/>
         </w:rPr>
-        <w:t>nhắn</w:t>
-      </w:r>
-      <w:r>
-        <w:rPr>
-          <w:rFonts w:cstheme="minorHAnsi"/>
-          <w:b/>
-          <w:szCs w:val="24"/>
-        </w:rPr>
         <w:t xml:space="preserve"> :</w:t>
       </w:r>
-      <w:proofErr w:type="gramEnd"/>
     </w:p>
     <w:tbl>
       <w:tblPr>
@@ -16860,17 +16565,8 @@
                 <w:rFonts w:asciiTheme="minorHAnsi" w:hAnsiTheme="minorHAnsi" w:cstheme="minorHAnsi"/>
                 <w:lang w:val="en-US"/>
               </w:rPr>
-              <w:t xml:space="preserve">4. Kiểm tra, lấy dữ liệu lưu vào CSDL, hiển thị tin nhắn mới đó vào đoạn hội </w:t>
-            </w:r>
-            <w:proofErr w:type="gramStart"/>
-            <w:r>
-              <w:rPr>
-                <w:rFonts w:asciiTheme="minorHAnsi" w:hAnsiTheme="minorHAnsi" w:cstheme="minorHAnsi"/>
-                <w:lang w:val="en-US"/>
-              </w:rPr>
-              <w:t>thoại .</w:t>
-            </w:r>
-            <w:proofErr w:type="gramEnd"/>
+              <w:t>4. Kiểm tra, lấy dữ liệu lưu vào CSDL, hiển thị tin nhắn mới đó vào đoạn hội thoại .</w:t>
+            </w:r>
           </w:p>
         </w:tc>
       </w:tr>
@@ -17022,18 +16718,8 @@
           <w:szCs w:val="24"/>
         </w:rPr>
         <w:lastRenderedPageBreak/>
-        <w:t xml:space="preserve">*Đặc tả Use case Xóa tin </w:t>
+        <w:t>*Đặc tả Use case Xóa tin nhắn :</w:t>
       </w:r>
-      <w:proofErr w:type="gramStart"/>
-      <w:r>
-        <w:rPr>
-          <w:rFonts w:cstheme="minorHAnsi"/>
-          <w:b/>
-          <w:szCs w:val="24"/>
-        </w:rPr>
-        <w:t>nhắn :</w:t>
-      </w:r>
-      <w:proofErr w:type="gramEnd"/>
     </w:p>
     <w:tbl>
       <w:tblPr>
@@ -17886,18 +17572,8 @@
           <w:szCs w:val="24"/>
         </w:rPr>
         <w:lastRenderedPageBreak/>
-        <w:t xml:space="preserve">*Đặc tả Use case Chặn tin </w:t>
+        <w:t>*Đặc tả Use case Chặn tin nhắn :</w:t>
       </w:r>
-      <w:proofErr w:type="gramStart"/>
-      <w:r>
-        <w:rPr>
-          <w:rFonts w:cstheme="minorHAnsi"/>
-          <w:b/>
-          <w:szCs w:val="24"/>
-        </w:rPr>
-        <w:t>nhắn :</w:t>
-      </w:r>
-      <w:proofErr w:type="gramEnd"/>
     </w:p>
     <w:tbl>
       <w:tblPr>
@@ -18700,7 +18376,7 @@
           <w:rFonts w:cstheme="minorHAnsi"/>
         </w:rPr>
       </w:pPr>
-      <w:bookmarkStart w:id="26" w:name="_Toc496348033"/>
+      <w:bookmarkStart w:id="25" w:name="_Toc496348033"/>
       <w:r>
         <w:rPr>
           <w:rFonts w:cstheme="minorHAnsi"/>
@@ -18714,7 +18390,7 @@
         </w:rPr>
         <w:t>: Use case Cập nhật bài đăng:</w:t>
       </w:r>
-      <w:bookmarkEnd w:id="26"/>
+      <w:bookmarkEnd w:id="25"/>
     </w:p>
     <w:p>
       <w:pPr>
@@ -19665,7 +19341,7 @@
         </w:rPr>
         <w:br w:type="page"/>
       </w:r>
-      <w:bookmarkStart w:id="27" w:name="_Toc496348034"/>
+      <w:bookmarkStart w:id="26" w:name="_Toc496348034"/>
       <w:r>
         <w:rPr>
           <w:rFonts w:cstheme="minorHAnsi"/>
@@ -19679,7 +19355,7 @@
         </w:rPr>
         <w:t>: Nhóm use case Xem bài đăng:</w:t>
       </w:r>
-      <w:bookmarkEnd w:id="27"/>
+      <w:bookmarkEnd w:id="26"/>
     </w:p>
     <w:p>
       <w:pPr>
@@ -22065,7 +21741,7 @@
           <w:rFonts w:cstheme="minorHAnsi"/>
         </w:rPr>
       </w:pPr>
-      <w:bookmarkStart w:id="28" w:name="_Toc496348035"/>
+      <w:bookmarkStart w:id="27" w:name="_Toc496348035"/>
       <w:r>
         <w:rPr>
           <w:rFonts w:cstheme="minorHAnsi"/>
@@ -22079,7 +21755,7 @@
         </w:rPr>
         <w:t>: Use case Quản lý thông báo:</w:t>
       </w:r>
-      <w:bookmarkEnd w:id="28"/>
+      <w:bookmarkEnd w:id="27"/>
     </w:p>
     <w:p>
       <w:pPr>
@@ -22848,7 +22524,7 @@
           <w:rFonts w:cstheme="minorHAnsi"/>
         </w:rPr>
       </w:pPr>
-      <w:bookmarkStart w:id="29" w:name="_Toc496348036"/>
+      <w:bookmarkStart w:id="28" w:name="_Toc496348036"/>
       <w:r>
         <w:rPr>
           <w:rFonts w:cstheme="minorHAnsi"/>
@@ -22862,7 +22538,7 @@
         </w:rPr>
         <w:t>: Use case Phản hồi:</w:t>
       </w:r>
-      <w:bookmarkEnd w:id="29"/>
+      <w:bookmarkEnd w:id="28"/>
     </w:p>
     <w:p>
       <w:pPr>
@@ -23628,7 +23304,7 @@
         </w:rPr>
         <w:br w:type="page"/>
       </w:r>
-      <w:bookmarkStart w:id="30" w:name="_Toc496348037"/>
+      <w:bookmarkStart w:id="29" w:name="_Toc496348037"/>
       <w:r>
         <w:rPr>
           <w:rFonts w:cstheme="minorHAnsi"/>
@@ -23636,7 +23312,7 @@
         <w:lastRenderedPageBreak/>
         <w:t>2.2.9: Use case Tìm kiếm:</w:t>
       </w:r>
-      <w:bookmarkEnd w:id="30"/>
+      <w:bookmarkEnd w:id="29"/>
     </w:p>
     <w:p>
       <w:pPr>
@@ -24138,23 +23814,7 @@
                 <w:rFonts w:asciiTheme="minorHAnsi" w:hAnsiTheme="minorHAnsi" w:cstheme="minorHAnsi"/>
                 <w:lang w:val="en-US"/>
               </w:rPr>
-              <w:t xml:space="preserve">nội dung tìm </w:t>
-            </w:r>
-            <w:proofErr w:type="gramStart"/>
-            <w:r>
-              <w:rPr>
-                <w:rFonts w:asciiTheme="minorHAnsi" w:hAnsiTheme="minorHAnsi" w:cstheme="minorHAnsi"/>
-                <w:lang w:val="en-US"/>
-              </w:rPr>
-              <w:t>kiếm(</w:t>
-            </w:r>
-            <w:proofErr w:type="gramEnd"/>
-            <w:r>
-              <w:rPr>
-                <w:rFonts w:asciiTheme="minorHAnsi" w:hAnsiTheme="minorHAnsi" w:cstheme="minorHAnsi"/>
-                <w:lang w:val="en-US"/>
-              </w:rPr>
-              <w:t>Tên người dùng khác, nội dung có trong bài đăng,..)</w:t>
+              <w:t>nội dung tìm kiếm(Tên người dùng khác, nội dung có trong bài đăng,..)</w:t>
             </w:r>
           </w:p>
           <w:p>
@@ -24429,7 +24089,7 @@
           <w:rFonts w:cstheme="minorHAnsi"/>
         </w:rPr>
       </w:pPr>
-      <w:bookmarkStart w:id="31" w:name="_Toc496348038"/>
+      <w:bookmarkStart w:id="30" w:name="_Toc496348038"/>
       <w:r>
         <w:rPr>
           <w:rFonts w:cstheme="minorHAnsi"/>
@@ -24437,7 +24097,7 @@
         <w:lastRenderedPageBreak/>
         <w:t>2.2.10: Use case Lịch sử hoạt động:</w:t>
       </w:r>
-      <w:bookmarkEnd w:id="31"/>
+      <w:bookmarkEnd w:id="30"/>
     </w:p>
     <w:p>
       <w:pPr>
@@ -25207,7 +24867,7 @@
           <w:rFonts w:cstheme="minorHAnsi"/>
         </w:rPr>
       </w:pPr>
-      <w:bookmarkStart w:id="32" w:name="_Toc496348039"/>
+      <w:bookmarkStart w:id="31" w:name="_Toc496348039"/>
       <w:r>
         <w:rPr>
           <w:rFonts w:cstheme="minorHAnsi"/>
@@ -25227,7 +24887,7 @@
         </w:rPr>
         <w:t>:</w:t>
       </w:r>
-      <w:bookmarkEnd w:id="32"/>
+      <w:bookmarkEnd w:id="31"/>
     </w:p>
     <w:p>
       <w:pPr>
@@ -26127,7 +25787,7 @@
           <w:rFonts w:cstheme="minorHAnsi"/>
         </w:rPr>
       </w:pPr>
-      <w:bookmarkStart w:id="33" w:name="_Toc496348040"/>
+      <w:bookmarkStart w:id="32" w:name="_Toc496348040"/>
       <w:r>
         <w:rPr>
           <w:rFonts w:cstheme="minorHAnsi"/>
@@ -26135,7 +25795,7 @@
         <w:lastRenderedPageBreak/>
         <w:t>2.2.12: Use case Quản lý người dùng:</w:t>
       </w:r>
-      <w:bookmarkEnd w:id="33"/>
+      <w:bookmarkEnd w:id="32"/>
     </w:p>
     <w:p>
       <w:pPr>
@@ -27087,7 +26747,7 @@
         </w:rPr>
         <w:br w:type="page"/>
       </w:r>
-      <w:bookmarkStart w:id="34" w:name="_Toc496348041"/>
+      <w:bookmarkStart w:id="33" w:name="_Toc496348041"/>
       <w:r>
         <w:rPr>
           <w:rFonts w:cstheme="minorHAnsi"/>
@@ -27099,9 +26759,27 @@
         <w:rPr>
           <w:rFonts w:cstheme="minorHAnsi"/>
         </w:rPr>
-        <w:t>: Use case Tương tác người dùng:</w:t>
+        <w:t xml:space="preserve">: Use case </w:t>
       </w:r>
-      <w:bookmarkEnd w:id="34"/>
+      <w:r>
+        <w:rPr>
+          <w:rFonts w:cstheme="minorHAnsi"/>
+        </w:rPr>
+        <w:t xml:space="preserve">Gợi ý </w:t>
+      </w:r>
+      <w:r>
+        <w:rPr>
+          <w:rFonts w:cstheme="minorHAnsi"/>
+        </w:rPr>
+        <w:t>theo dõi</w:t>
+      </w:r>
+      <w:r>
+        <w:rPr>
+          <w:rFonts w:cstheme="minorHAnsi"/>
+        </w:rPr>
+        <w:t>:</w:t>
+      </w:r>
+      <w:bookmarkEnd w:id="33"/>
     </w:p>
     <w:p>
       <w:pPr>
@@ -27128,7 +26806,21 @@
           <w:rFonts w:cstheme="minorHAnsi"/>
           <w:b/>
         </w:rPr>
-        <w:t xml:space="preserve"> use case Tương tác người dùng</w:t>
+        <w:t xml:space="preserve"> use case </w:t>
+      </w:r>
+      <w:r>
+        <w:rPr>
+          <w:rFonts w:cstheme="minorHAnsi"/>
+          <w:b/>
+        </w:rPr>
+        <w:t xml:space="preserve">Gợi ý </w:t>
+      </w:r>
+      <w:r>
+        <w:rPr>
+          <w:rFonts w:cstheme="minorHAnsi"/>
+          <w:b/>
+        </w:rPr>
+        <w:t>theo dõi</w:t>
       </w:r>
       <w:r>
         <w:rPr>
@@ -27192,7 +26884,14 @@
                 <w:rFonts w:asciiTheme="minorHAnsi" w:hAnsiTheme="minorHAnsi" w:cstheme="minorHAnsi"/>
                 <w:lang w:val="en-US"/>
               </w:rPr>
-              <w:t>Tương tác người dùng</w:t>
+              <w:t xml:space="preserve">Gợi ý </w:t>
+            </w:r>
+            <w:r>
+              <w:rPr>
+                <w:rFonts w:asciiTheme="minorHAnsi" w:hAnsiTheme="minorHAnsi" w:cstheme="minorHAnsi"/>
+                <w:lang w:val="en-US"/>
+              </w:rPr>
+              <w:t>theo dõi</w:t>
             </w:r>
           </w:p>
         </w:tc>
@@ -27276,14 +26975,14 @@
                 <w:rFonts w:asciiTheme="minorHAnsi" w:hAnsiTheme="minorHAnsi" w:cstheme="minorHAnsi"/>
                 <w:lang w:val="en-US"/>
               </w:rPr>
-              <w:t xml:space="preserve">   Admin</w:t>
-            </w:r>
-            <w:r>
-              <w:rPr>
-                <w:rFonts w:asciiTheme="minorHAnsi" w:hAnsiTheme="minorHAnsi" w:cstheme="minorHAnsi"/>
-                <w:lang w:val="en-US"/>
-              </w:rPr>
-              <w:t>, User</w:t>
+              <w:t xml:space="preserve">   </w:t>
+            </w:r>
+            <w:r>
+              <w:rPr>
+                <w:rFonts w:asciiTheme="minorHAnsi" w:hAnsiTheme="minorHAnsi" w:cstheme="minorHAnsi"/>
+                <w:lang w:val="en-US"/>
+              </w:rPr>
+              <w:t xml:space="preserve"> User</w:t>
             </w:r>
           </w:p>
         </w:tc>
@@ -27343,7 +27042,7 @@
                 <w:rFonts w:asciiTheme="minorHAnsi" w:hAnsiTheme="minorHAnsi" w:cstheme="minorHAnsi"/>
                 <w:lang w:val="en-US"/>
               </w:rPr>
-              <w:t>có các hoạt động liên quan tới người dùng khác</w:t>
+              <w:t>muốn danh sách gợi ý những người có điểm chung dể theo dõi.</w:t>
             </w:r>
           </w:p>
         </w:tc>
@@ -27470,27 +27169,6 @@
                 <w:lang w:val="en-US"/>
               </w:rPr>
               <w:t xml:space="preserve"> </w:t>
-            </w:r>
-            <w:r>
-              <w:rPr>
-                <w:rFonts w:asciiTheme="minorHAnsi" w:hAnsiTheme="minorHAnsi" w:cstheme="minorHAnsi"/>
-                <w:lang w:val="en-US"/>
-              </w:rPr>
-              <w:t xml:space="preserve">Gửi tin nhắn, </w:t>
-            </w:r>
-            <w:r>
-              <w:rPr>
-                <w:rFonts w:asciiTheme="minorHAnsi" w:hAnsiTheme="minorHAnsi" w:cstheme="minorHAnsi"/>
-                <w:lang w:val="en-US"/>
-              </w:rPr>
-              <w:t>Trang cá nhân</w:t>
-            </w:r>
-            <w:r>
-              <w:rPr>
-                <w:rFonts w:asciiTheme="minorHAnsi" w:hAnsiTheme="minorHAnsi" w:cstheme="minorHAnsi"/>
-                <w:lang w:val="en-US"/>
-              </w:rPr>
-              <w:t>, Xem bài đăng</w:t>
             </w:r>
           </w:p>
           <w:p>
@@ -27615,138 +27293,47 @@
           </w:tcPr>
           <w:p>
             <w:pPr>
-              <w:pStyle w:val="ListParagraph"/>
-              <w:numPr>
-                <w:ilvl w:val="1"/>
-                <w:numId w:val="14"/>
-              </w:numPr>
-              <w:spacing w:before="20" w:after="20"/>
-              <w:rPr>
-                <w:rFonts w:asciiTheme="minorHAnsi" w:hAnsiTheme="minorHAnsi" w:cstheme="minorHAnsi"/>
-                <w:lang w:val="en-US"/>
-              </w:rPr>
-            </w:pPr>
-            <w:r>
-              <w:rPr>
-                <w:rFonts w:asciiTheme="minorHAnsi" w:hAnsiTheme="minorHAnsi" w:cstheme="minorHAnsi"/>
+              <w:spacing w:before="20" w:after="20"/>
+              <w:rPr>
+                <w:rFonts w:cstheme="minorHAnsi"/>
+                <w:lang w:val="en-US"/>
+              </w:rPr>
+            </w:pPr>
+            <w:r>
+              <w:rPr>
+                <w:rFonts w:cstheme="minorHAnsi"/>
+                <w:lang w:val="en-US"/>
+              </w:rPr>
+              <w:t xml:space="preserve">1. </w:t>
+            </w:r>
+            <w:r>
+              <w:rPr>
+                <w:rFonts w:cstheme="minorHAnsi"/>
                 <w:lang w:val="en-US"/>
               </w:rPr>
               <w:t xml:space="preserve">   </w:t>
             </w:r>
             <w:r>
               <w:rPr>
-                <w:rFonts w:asciiTheme="minorHAnsi" w:hAnsiTheme="minorHAnsi" w:cstheme="minorHAnsi"/>
+                <w:rFonts w:cstheme="minorHAnsi"/>
                 <w:lang w:val="en-US"/>
               </w:rPr>
               <w:t>Ngườ</w:t>
             </w:r>
             <w:r>
               <w:rPr>
-                <w:rFonts w:asciiTheme="minorHAnsi" w:hAnsiTheme="minorHAnsi" w:cstheme="minorHAnsi"/>
-                <w:lang w:val="en-US"/>
-              </w:rPr>
-              <w:t>i dùng muốn nhắn tin với người dùng khác -&gt; gọi UC Gửi tin nhắn</w:t>
-            </w:r>
-          </w:p>
-          <w:p>
-            <w:pPr>
-              <w:pStyle w:val="ListParagraph"/>
-              <w:numPr>
-                <w:ilvl w:val="1"/>
-                <w:numId w:val="14"/>
-              </w:numPr>
-              <w:spacing w:before="20" w:after="20"/>
-              <w:rPr>
-                <w:rFonts w:asciiTheme="minorHAnsi" w:hAnsiTheme="minorHAnsi" w:cstheme="minorHAnsi"/>
-                <w:lang w:val="en-US"/>
-              </w:rPr>
-            </w:pPr>
-            <w:r>
-              <w:rPr>
-                <w:rFonts w:asciiTheme="minorHAnsi" w:hAnsiTheme="minorHAnsi" w:cstheme="minorHAnsi"/>
-                <w:lang w:val="en-US"/>
-              </w:rPr>
-              <w:t xml:space="preserve">  Người dùng muốn xem trang cá nhân của người dùng khác -&gt; gọi UC Trang cá nhân</w:t>
-            </w:r>
-          </w:p>
-          <w:p>
-            <w:pPr>
-              <w:pStyle w:val="ListParagraph"/>
-              <w:numPr>
-                <w:ilvl w:val="1"/>
-                <w:numId w:val="14"/>
-              </w:numPr>
-              <w:spacing w:before="20" w:after="20"/>
-              <w:rPr>
-                <w:rFonts w:asciiTheme="minorHAnsi" w:hAnsiTheme="minorHAnsi" w:cstheme="minorHAnsi"/>
-                <w:lang w:val="en-US"/>
-              </w:rPr>
-            </w:pPr>
-            <w:r>
-              <w:rPr>
-                <w:rFonts w:asciiTheme="minorHAnsi" w:hAnsiTheme="minorHAnsi" w:cstheme="minorHAnsi"/>
-                <w:lang w:val="en-US"/>
-              </w:rPr>
-              <w:t xml:space="preserve">  </w:t>
-            </w:r>
-            <w:r>
-              <w:rPr>
-                <w:rFonts w:asciiTheme="minorHAnsi" w:hAnsiTheme="minorHAnsi" w:cstheme="minorHAnsi"/>
-                <w:lang w:val="en-US"/>
-              </w:rPr>
-              <w:t>Người dùng muốn tương tác với bài đăng của n</w:t>
-            </w:r>
-            <w:r>
-              <w:rPr>
-                <w:rFonts w:asciiTheme="minorHAnsi" w:hAnsiTheme="minorHAnsi" w:cstheme="minorHAnsi"/>
-                <w:lang w:val="en-US"/>
-              </w:rPr>
-              <w:t xml:space="preserve"> </w:t>
-            </w:r>
-            <w:r>
-              <w:rPr>
-                <w:rFonts w:asciiTheme="minorHAnsi" w:hAnsiTheme="minorHAnsi" w:cstheme="minorHAnsi"/>
-                <w:lang w:val="en-US"/>
-              </w:rPr>
-              <w:t xml:space="preserve">gười dùng khác -&gt; gọi UC Xem bài đăng </w:t>
-            </w:r>
-            <w:r>
-              <w:rPr>
-                <w:rFonts w:asciiTheme="minorHAnsi" w:hAnsiTheme="minorHAnsi" w:cstheme="minorHAnsi"/>
-                <w:lang w:val="en-US"/>
-              </w:rPr>
-              <w:br/>
-            </w:r>
-          </w:p>
-          <w:p>
-            <w:pPr>
-              <w:pStyle w:val="ListParagraph"/>
-              <w:numPr>
-                <w:ilvl w:val="1"/>
-                <w:numId w:val="14"/>
-              </w:numPr>
-              <w:spacing w:before="20" w:after="20"/>
-              <w:rPr>
-                <w:rFonts w:asciiTheme="minorHAnsi" w:hAnsiTheme="minorHAnsi" w:cstheme="minorHAnsi"/>
-                <w:lang w:val="en-US"/>
-              </w:rPr>
-            </w:pPr>
-            <w:r>
-              <w:rPr>
-                <w:rFonts w:asciiTheme="minorHAnsi" w:hAnsiTheme="minorHAnsi" w:cstheme="minorHAnsi"/>
-                <w:lang w:val="en-US"/>
-              </w:rPr>
-              <w:t xml:space="preserve">  Muốn theo dõi/bỏ theo dõi người dùng khác -&gt; chọn Theo dõi</w:t>
-            </w:r>
-          </w:p>
-          <w:p>
-            <w:pPr>
-              <w:spacing w:before="20" w:after="20"/>
-              <w:rPr>
-                <w:rFonts w:asciiTheme="minorHAnsi" w:hAnsiTheme="minorHAnsi" w:cstheme="minorHAnsi"/>
-                <w:lang w:val="en-US"/>
-              </w:rPr>
-            </w:pPr>
+                <w:rFonts w:cstheme="minorHAnsi"/>
+                <w:lang w:val="en-US"/>
+              </w:rPr>
+              <w:t xml:space="preserve">i dùng </w:t>
+            </w:r>
+            <w:r>
+              <w:rPr>
+                <w:rFonts w:cstheme="minorHAnsi"/>
+                <w:lang w:val="en-US"/>
+              </w:rPr>
+              <w:t>chọn xem danh sách gợi ý người dùng</w:t>
+            </w:r>
           </w:p>
           <w:p>
             <w:pPr>
@@ -27816,135 +27403,26 @@
                 <w:lang w:val="en-US"/>
               </w:rPr>
             </w:pPr>
-          </w:p>
-          <w:p>
-            <w:pPr>
-              <w:spacing w:before="20" w:after="20"/>
-              <w:rPr>
-                <w:rFonts w:asciiTheme="minorHAnsi" w:hAnsiTheme="minorHAnsi" w:cstheme="minorHAnsi"/>
-                <w:lang w:val="en-US"/>
-              </w:rPr>
-            </w:pPr>
-          </w:p>
-          <w:p>
-            <w:pPr>
-              <w:spacing w:before="20" w:after="20"/>
-              <w:rPr>
-                <w:rFonts w:asciiTheme="minorHAnsi" w:hAnsiTheme="minorHAnsi" w:cstheme="minorHAnsi"/>
-                <w:lang w:val="en-US"/>
-              </w:rPr>
-            </w:pPr>
-          </w:p>
-          <w:p>
-            <w:pPr>
-              <w:spacing w:before="20" w:after="20"/>
-              <w:rPr>
-                <w:rFonts w:asciiTheme="minorHAnsi" w:hAnsiTheme="minorHAnsi" w:cstheme="minorHAnsi"/>
-                <w:lang w:val="en-US"/>
-              </w:rPr>
-            </w:pPr>
-          </w:p>
-          <w:p>
-            <w:pPr>
-              <w:spacing w:before="20" w:after="20"/>
-              <w:rPr>
-                <w:rFonts w:asciiTheme="minorHAnsi" w:hAnsiTheme="minorHAnsi" w:cstheme="minorHAnsi"/>
-                <w:lang w:val="en-US"/>
-              </w:rPr>
-            </w:pPr>
-          </w:p>
-          <w:p>
-            <w:pPr>
-              <w:spacing w:before="20" w:after="20"/>
-              <w:rPr>
-                <w:rFonts w:asciiTheme="minorHAnsi" w:hAnsiTheme="minorHAnsi" w:cstheme="minorHAnsi"/>
-                <w:lang w:val="en-US"/>
-              </w:rPr>
-            </w:pPr>
-          </w:p>
-          <w:p>
-            <w:pPr>
-              <w:spacing w:before="20" w:after="20"/>
-              <w:rPr>
-                <w:rFonts w:asciiTheme="minorHAnsi" w:hAnsiTheme="minorHAnsi" w:cstheme="minorHAnsi"/>
-                <w:lang w:val="en-US"/>
-              </w:rPr>
-            </w:pPr>
-          </w:p>
-          <w:p>
-            <w:pPr>
-              <w:spacing w:before="20" w:after="20"/>
-              <w:rPr>
-                <w:rFonts w:asciiTheme="minorHAnsi" w:hAnsiTheme="minorHAnsi" w:cstheme="minorHAnsi"/>
-                <w:lang w:val="en-US"/>
-              </w:rPr>
-            </w:pPr>
-          </w:p>
-          <w:p>
-            <w:pPr>
-              <w:spacing w:before="20" w:after="20"/>
-              <w:rPr>
-                <w:rFonts w:asciiTheme="minorHAnsi" w:hAnsiTheme="minorHAnsi" w:cstheme="minorHAnsi"/>
-                <w:lang w:val="en-US"/>
-              </w:rPr>
-            </w:pPr>
-          </w:p>
-          <w:p>
-            <w:pPr>
-              <w:spacing w:before="20" w:after="20"/>
-              <w:rPr>
-                <w:rFonts w:asciiTheme="minorHAnsi" w:hAnsiTheme="minorHAnsi" w:cstheme="minorHAnsi"/>
-                <w:lang w:val="en-US"/>
-              </w:rPr>
-            </w:pPr>
-          </w:p>
-          <w:p>
-            <w:pPr>
-              <w:spacing w:before="20" w:after="20"/>
-              <w:rPr>
-                <w:rFonts w:asciiTheme="minorHAnsi" w:hAnsiTheme="minorHAnsi" w:cstheme="minorHAnsi"/>
-                <w:lang w:val="en-US"/>
-              </w:rPr>
-            </w:pPr>
-          </w:p>
-          <w:p>
-            <w:pPr>
-              <w:spacing w:before="20" w:after="20"/>
-              <w:rPr>
-                <w:rFonts w:asciiTheme="minorHAnsi" w:hAnsiTheme="minorHAnsi" w:cstheme="minorHAnsi"/>
-                <w:lang w:val="en-US"/>
-              </w:rPr>
-            </w:pPr>
-          </w:p>
-          <w:p>
-            <w:pPr>
-              <w:spacing w:before="20" w:after="20"/>
-              <w:rPr>
-                <w:rFonts w:asciiTheme="minorHAnsi" w:hAnsiTheme="minorHAnsi" w:cstheme="minorHAnsi"/>
-                <w:lang w:val="en-US"/>
-              </w:rPr>
-            </w:pPr>
-            <w:r>
-              <w:rPr>
-                <w:rFonts w:asciiTheme="minorHAnsi" w:hAnsiTheme="minorHAnsi" w:cstheme="minorHAnsi"/>
-                <w:lang w:val="en-US"/>
-              </w:rPr>
-              <w:t>2.4: Cập nhật CSDL</w:t>
-            </w:r>
-            <w:r>
-              <w:rPr>
-                <w:rFonts w:asciiTheme="minorHAnsi" w:hAnsiTheme="minorHAnsi" w:cstheme="minorHAnsi"/>
-                <w:lang w:val="en-US"/>
-              </w:rPr>
-              <w:br/>
-              <w:t>Thay đổi trạng thái giữa 2 người dùng</w:t>
-            </w:r>
-            <w:r>
-              <w:rPr>
-                <w:rFonts w:asciiTheme="minorHAnsi" w:hAnsiTheme="minorHAnsi" w:cstheme="minorHAnsi"/>
-                <w:lang w:val="en-US"/>
-              </w:rPr>
-              <w:br/>
+            <w:r>
+              <w:rPr>
+                <w:rFonts w:asciiTheme="minorHAnsi" w:hAnsiTheme="minorHAnsi" w:cstheme="minorHAnsi"/>
+                <w:lang w:val="en-US"/>
+              </w:rPr>
+              <w:t>2</w:t>
+            </w:r>
+            <w:r>
+              <w:rPr>
+                <w:rFonts w:asciiTheme="minorHAnsi" w:hAnsiTheme="minorHAnsi" w:cstheme="minorHAnsi"/>
+                <w:lang w:val="en-US"/>
+              </w:rPr>
+              <w:t xml:space="preserve">: </w:t>
+            </w:r>
+            <w:r>
+              <w:rPr>
+                <w:rFonts w:asciiTheme="minorHAnsi" w:hAnsiTheme="minorHAnsi" w:cstheme="minorHAnsi"/>
+                <w:lang w:val="en-US"/>
+              </w:rPr>
+              <w:t xml:space="preserve"> Hệ thống tính toán đưa ra danh sách những người dùng có điểm chung và danh sách những người dùng có điểm xếp hạng cao để gợi ý cho người dùng theo dõi.</w:t>
             </w:r>
           </w:p>
         </w:tc>
@@ -28037,13 +27515,33 @@
                 <w:rFonts w:asciiTheme="minorHAnsi" w:hAnsiTheme="minorHAnsi" w:cstheme="minorHAnsi"/>
                 <w:lang w:val="en-US"/>
               </w:rPr>
-              <w:t>Nhắn tin, tương tác bài đăng, theo dõi, xem trang cá nhân người dùng khác</w:t>
+              <w:t>Danh sách người có điểm chung và xếp hạng cao để gợi ý cho người dùng theo dõi.</w:t>
             </w:r>
           </w:p>
         </w:tc>
       </w:tr>
     </w:tbl>
     <w:p>
+      <w:bookmarkStart w:id="34" w:name="_Toc496348042"/>
+    </w:p>
+    <w:p>
+      <w:pPr>
+        <w:rPr>
+          <w:rFonts w:eastAsiaTheme="majorEastAsia" w:cstheme="minorHAnsi"/>
+          <w:b/>
+          <w:bCs/>
+          <w:sz w:val="40"/>
+          <w:szCs w:val="28"/>
+        </w:rPr>
+      </w:pPr>
+      <w:r>
+        <w:rPr>
+          <w:rFonts w:cstheme="minorHAnsi"/>
+        </w:rPr>
+        <w:br w:type="page"/>
+      </w:r>
+    </w:p>
+    <w:p>
       <w:pPr>
         <w:pStyle w:val="Heading1"/>
         <w:jc w:val="center"/>
@@ -28051,7 +27549,6 @@
           <w:rFonts w:cstheme="minorHAnsi"/>
         </w:rPr>
       </w:pPr>
-      <w:bookmarkStart w:id="35" w:name="_Toc496348042"/>
       <w:r>
         <w:rPr>
           <w:rFonts w:cstheme="minorHAnsi"/>
@@ -28059,7 +27556,7 @@
         <w:lastRenderedPageBreak/>
         <w:t>Chương 3: Biểu đồ Trình tự</w:t>
       </w:r>
-      <w:bookmarkEnd w:id="35"/>
+      <w:bookmarkEnd w:id="34"/>
     </w:p>
     <w:p>
       <w:pPr>
@@ -28082,14 +27579,14 @@
           <w:rFonts w:cstheme="minorHAnsi"/>
         </w:rPr>
       </w:pPr>
-      <w:bookmarkStart w:id="36" w:name="_Toc496348043"/>
+      <w:bookmarkStart w:id="35" w:name="_Toc496348043"/>
       <w:r>
         <w:rPr>
           <w:rFonts w:cstheme="minorHAnsi"/>
         </w:rPr>
         <w:t>3.1: Biểu đồ trình tự Đăng ký:</w:t>
       </w:r>
-      <w:bookmarkEnd w:id="36"/>
+      <w:bookmarkEnd w:id="35"/>
     </w:p>
     <w:p>
       <w:pPr>
@@ -28255,14 +27752,14 @@
           <w:rFonts w:cstheme="minorHAnsi"/>
         </w:rPr>
       </w:pPr>
-      <w:bookmarkStart w:id="37" w:name="_Toc496348044"/>
+      <w:bookmarkStart w:id="36" w:name="_Toc496348044"/>
       <w:r>
         <w:rPr>
           <w:rFonts w:cstheme="minorHAnsi"/>
         </w:rPr>
         <w:t>3.2: Biểu đồ trình tự Đăng nhập:</w:t>
       </w:r>
-      <w:bookmarkEnd w:id="37"/>
+      <w:bookmarkEnd w:id="36"/>
     </w:p>
     <w:p>
       <w:pPr>
@@ -28434,7 +27931,7 @@
           <w:b w:val="0"/>
         </w:rPr>
       </w:pPr>
-      <w:bookmarkStart w:id="38" w:name="_Toc496348045"/>
+      <w:bookmarkStart w:id="37" w:name="_Toc496348045"/>
       <w:r>
         <w:rPr>
           <w:rStyle w:val="Heading2Char"/>
@@ -28459,7 +27956,7 @@
         </w:rPr>
         <w:t>:</w:t>
       </w:r>
-      <w:bookmarkEnd w:id="38"/>
+      <w:bookmarkEnd w:id="37"/>
     </w:p>
     <w:p>
       <w:pPr>
@@ -28630,14 +28127,14 @@
           <w:rFonts w:cstheme="minorHAnsi"/>
         </w:rPr>
       </w:pPr>
-      <w:bookmarkStart w:id="39" w:name="_Toc496348046"/>
+      <w:bookmarkStart w:id="38" w:name="_Toc496348046"/>
       <w:r>
         <w:rPr>
           <w:rFonts w:cstheme="minorHAnsi"/>
         </w:rPr>
         <w:t>3.4: Biểu đồ trình tự Gửi tin nhắn:</w:t>
       </w:r>
-      <w:bookmarkEnd w:id="39"/>
+      <w:bookmarkEnd w:id="38"/>
     </w:p>
     <w:p>
       <w:pPr>
@@ -28728,28 +28225,14 @@
           <w:rFonts w:cstheme="minorHAnsi"/>
         </w:rPr>
       </w:pPr>
-      <w:bookmarkStart w:id="40" w:name="_Toc496348047"/>
+      <w:bookmarkStart w:id="39" w:name="_Toc496348047"/>
       <w:r>
         <w:rPr>
           <w:rFonts w:cstheme="minorHAnsi"/>
         </w:rPr>
-        <w:t xml:space="preserve">3.5: Biểu đồ trình tự </w:t>
+        <w:t>3.5: Biểu đồ trình tự Thêm bài đăng:</w:t>
       </w:r>
-      <w:proofErr w:type="gramStart"/>
-      <w:r>
-        <w:rPr>
-          <w:rFonts w:cstheme="minorHAnsi"/>
-        </w:rPr>
-        <w:t>Thêm</w:t>
-      </w:r>
-      <w:proofErr w:type="gramEnd"/>
-      <w:r>
-        <w:rPr>
-          <w:rFonts w:cstheme="minorHAnsi"/>
-        </w:rPr>
-        <w:t xml:space="preserve"> bài đăng:</w:t>
-      </w:r>
-      <w:bookmarkEnd w:id="40"/>
+      <w:bookmarkEnd w:id="39"/>
     </w:p>
     <w:p>
       <w:pPr>
@@ -28841,14 +28324,14 @@
           <w:rFonts w:cstheme="minorHAnsi"/>
         </w:rPr>
       </w:pPr>
-      <w:bookmarkStart w:id="41" w:name="_Toc496348048"/>
+      <w:bookmarkStart w:id="40" w:name="_Toc496348048"/>
       <w:r>
         <w:rPr>
           <w:rFonts w:cstheme="minorHAnsi"/>
         </w:rPr>
         <w:t>3.6: Biểu đồ trình tự Bình luận:</w:t>
       </w:r>
-      <w:bookmarkEnd w:id="41"/>
+      <w:bookmarkEnd w:id="40"/>
     </w:p>
     <w:p>
       <w:pPr>
@@ -28939,14 +28422,14 @@
           <w:rFonts w:cstheme="minorHAnsi"/>
         </w:rPr>
       </w:pPr>
-      <w:bookmarkStart w:id="42" w:name="_Toc496348049"/>
+      <w:bookmarkStart w:id="41" w:name="_Toc496348049"/>
       <w:r>
         <w:rPr>
           <w:rFonts w:cstheme="minorHAnsi"/>
         </w:rPr>
         <w:t>3.7: Biểu đồ trình tự Tìm kiếm</w:t>
       </w:r>
-      <w:bookmarkEnd w:id="42"/>
+      <w:bookmarkEnd w:id="41"/>
     </w:p>
     <w:p>
       <w:pPr>
@@ -29037,14 +28520,14 @@
           <w:rFonts w:cstheme="minorHAnsi"/>
         </w:rPr>
       </w:pPr>
-      <w:bookmarkStart w:id="43" w:name="_Toc496348050"/>
+      <w:bookmarkStart w:id="42" w:name="_Toc496348050"/>
       <w:r>
         <w:rPr>
           <w:rFonts w:cstheme="minorHAnsi"/>
         </w:rPr>
         <w:t>3.8: Biểu đồ trình tự Phản hồi:</w:t>
       </w:r>
-      <w:bookmarkEnd w:id="43"/>
+      <w:bookmarkEnd w:id="42"/>
     </w:p>
     <w:p>
       <w:pPr>
@@ -29123,7 +28606,7 @@
           <w:rFonts w:cstheme="minorHAnsi"/>
         </w:rPr>
       </w:pPr>
-      <w:bookmarkStart w:id="44" w:name="_Toc496348051"/>
+      <w:bookmarkStart w:id="43" w:name="_Toc496348051"/>
       <w:r>
         <w:rPr>
           <w:rFonts w:cstheme="minorHAnsi"/>
@@ -29149,7 +28632,7 @@
         </w:rPr>
         <w:t>Lớp</w:t>
       </w:r>
-      <w:bookmarkEnd w:id="44"/>
+      <w:bookmarkEnd w:id="43"/>
     </w:p>
     <w:p>
       <w:pPr>
@@ -29182,6 +28665,8 @@
         </w:rPr>
         <w:t xml:space="preserve"> * Biểu đồ lớp tổng quan của hệ thống:</w:t>
       </w:r>
+      <w:bookmarkStart w:id="44" w:name="_GoBack"/>
+      <w:bookmarkEnd w:id="44"/>
     </w:p>
     <w:p>
       <w:pPr>
@@ -29202,14 +28687,13 @@
       </w:pPr>
       <w:r>
         <w:rPr>
-          <w:rFonts w:cstheme="minorHAnsi"/>
           <w:noProof/>
         </w:rPr>
         <w:drawing>
-          <wp:inline distT="0" distB="0" distL="0" distR="0" wp14:anchorId="5A736805" wp14:editId="186A6242">
-            <wp:extent cx="5943600" cy="4142105"/>
+          <wp:inline distT="0" distB="0" distL="0" distR="0" wp14:anchorId="327A7AAE" wp14:editId="52D65051">
+            <wp:extent cx="5943600" cy="4254500"/>
             <wp:effectExtent l="0" t="0" r="0" b="0"/>
-            <wp:docPr id="6" name="Picture 6"/>
+            <wp:docPr id="20" name="Picture 20"/>
             <wp:cNvGraphicFramePr>
               <a:graphicFrameLocks xmlns:a="http://schemas.openxmlformats.org/drawingml/2006/main" noChangeAspect="1"/>
             </wp:cNvGraphicFramePr>
@@ -29229,7 +28713,7 @@
                   <pic:spPr>
                     <a:xfrm>
                       <a:off x="0" y="0"/>
-                      <a:ext cx="5943600" cy="4142105"/>
+                      <a:ext cx="5943600" cy="4254500"/>
                     </a:xfrm>
                     <a:prstGeom prst="rect">
                       <a:avLst/>
@@ -32010,6 +31494,13 @@
                 <w:szCs w:val="28"/>
               </w:rPr>
             </w:pPr>
+            <w:r>
+              <w:rPr>
+                <w:rFonts w:cstheme="minorHAnsi"/>
+                <w:szCs w:val="28"/>
+              </w:rPr>
+              <w:t>point</w:t>
+            </w:r>
           </w:p>
         </w:tc>
         <w:tc>
@@ -32028,6 +31519,13 @@
                 <w:szCs w:val="28"/>
               </w:rPr>
             </w:pPr>
+            <w:r>
+              <w:rPr>
+                <w:rFonts w:cstheme="minorHAnsi"/>
+                <w:szCs w:val="28"/>
+              </w:rPr>
+              <w:t>int</w:t>
+            </w:r>
           </w:p>
         </w:tc>
         <w:tc>
@@ -32046,6 +31544,13 @@
                 <w:szCs w:val="28"/>
               </w:rPr>
             </w:pPr>
+            <w:r>
+              <w:rPr>
+                <w:rFonts w:cstheme="minorHAnsi"/>
+                <w:szCs w:val="28"/>
+              </w:rPr>
+              <w:t>255</w:t>
+            </w:r>
           </w:p>
         </w:tc>
         <w:tc>
@@ -32064,6 +31569,13 @@
                 <w:szCs w:val="28"/>
               </w:rPr>
             </w:pPr>
+            <w:r>
+              <w:rPr>
+                <w:rFonts w:cstheme="minorHAnsi"/>
+                <w:szCs w:val="28"/>
+              </w:rPr>
+              <w:t>ĐIểm xếp hạng</w:t>
+            </w:r>
           </w:p>
         </w:tc>
         <w:tc>
@@ -33418,7 +32930,7 @@
                 <w:rFonts w:cstheme="minorHAnsi"/>
                 <w:szCs w:val="28"/>
               </w:rPr>
-              <w:t>Boolean</w:t>
+              <w:t>int</w:t>
             </w:r>
           </w:p>
         </w:tc>
@@ -33531,7 +33043,7 @@
                 <w:rFonts w:cstheme="minorHAnsi"/>
                 <w:szCs w:val="28"/>
               </w:rPr>
-              <w:t>Boolean</w:t>
+              <w:t>int</w:t>
             </w:r>
           </w:p>
         </w:tc>
@@ -37522,21 +37034,20 @@
               <w:top w:val="nil"/>
               <w:bottom w:val="nil"/>
             </w:tcBorders>
-            <w:hideMark/>
-          </w:tcPr>
-          <w:p>
-            <w:pPr>
-              <w:rPr>
-                <w:rFonts w:cstheme="minorHAnsi"/>
-                <w:szCs w:val="28"/>
-              </w:rPr>
-            </w:pPr>
-            <w:r>
-              <w:rPr>
-                <w:rFonts w:cstheme="minorHAnsi"/>
-                <w:szCs w:val="28"/>
-              </w:rPr>
-              <w:t>image</w:t>
+          </w:tcPr>
+          <w:p>
+            <w:pPr>
+              <w:rPr>
+                <w:rFonts w:cstheme="minorHAnsi"/>
+                <w:szCs w:val="28"/>
+              </w:rPr>
+            </w:pPr>
+            <w:r>
+              <w:rPr>
+                <w:rFonts w:cstheme="minorHAnsi"/>
+                <w:szCs w:val="28"/>
+              </w:rPr>
+              <w:t>isActive</w:t>
             </w:r>
           </w:p>
         </w:tc>
@@ -37547,7 +37058,6 @@
               <w:top w:val="nil"/>
               <w:bottom w:val="nil"/>
             </w:tcBorders>
-            <w:hideMark/>
           </w:tcPr>
           <w:p>
             <w:pPr>
@@ -37562,7 +37072,7 @@
                 <w:rFonts w:cstheme="minorHAnsi"/>
                 <w:szCs w:val="28"/>
               </w:rPr>
-              <w:t>String</w:t>
+              <w:t>Boolean</w:t>
             </w:r>
           </w:p>
         </w:tc>
@@ -37573,7 +37083,6 @@
               <w:top w:val="nil"/>
               <w:bottom w:val="nil"/>
             </w:tcBorders>
-            <w:hideMark/>
           </w:tcPr>
           <w:p>
             <w:pPr>
@@ -37583,13 +37092,6 @@
                 <w:szCs w:val="28"/>
               </w:rPr>
             </w:pPr>
-            <w:r>
-              <w:rPr>
-                <w:rFonts w:cstheme="minorHAnsi"/>
-                <w:szCs w:val="28"/>
-              </w:rPr>
-              <w:t>50</w:t>
-            </w:r>
           </w:p>
         </w:tc>
         <w:tc>
@@ -37599,7 +37101,6 @@
               <w:top w:val="nil"/>
               <w:bottom w:val="nil"/>
             </w:tcBorders>
-            <w:hideMark/>
           </w:tcPr>
           <w:p>
             <w:pPr>
@@ -37614,7 +37115,7 @@
                 <w:rFonts w:cstheme="minorHAnsi"/>
                 <w:szCs w:val="28"/>
               </w:rPr>
-              <w:t>Link ảnh đính kèm</w:t>
+              <w:t>Trạng thái tồn tại</w:t>
             </w:r>
           </w:p>
         </w:tc>
@@ -37644,24 +37145,22 @@
             <w:tcW w:w="2410" w:type="dxa"/>
             <w:tcBorders>
               <w:top w:val="nil"/>
-              <w:left w:val="nil"/>
-              <w:bottom w:val="nil"/>
-              <w:right w:val="nil"/>
-            </w:tcBorders>
-          </w:tcPr>
-          <w:p>
-            <w:pPr>
-              <w:rPr>
-                <w:rFonts w:cstheme="minorHAnsi"/>
-                <w:szCs w:val="28"/>
-              </w:rPr>
-            </w:pPr>
-            <w:r>
-              <w:rPr>
-                <w:rFonts w:cstheme="minorHAnsi"/>
-                <w:szCs w:val="28"/>
-              </w:rPr>
-              <w:t>isActive</w:t>
+              <w:bottom w:val="nil"/>
+            </w:tcBorders>
+          </w:tcPr>
+          <w:p>
+            <w:pPr>
+              <w:rPr>
+                <w:rFonts w:cstheme="minorHAnsi"/>
+                <w:szCs w:val="28"/>
+              </w:rPr>
+            </w:pPr>
+            <w:r>
+              <w:rPr>
+                <w:rFonts w:cstheme="minorHAnsi"/>
+                <w:szCs w:val="28"/>
+              </w:rPr>
+              <w:t>postId</w:t>
             </w:r>
           </w:p>
         </w:tc>
@@ -37670,9 +37169,7 @@
             <w:tcW w:w="1565" w:type="dxa"/>
             <w:tcBorders>
               <w:top w:val="nil"/>
-              <w:left w:val="nil"/>
-              <w:bottom w:val="nil"/>
-              <w:right w:val="nil"/>
+              <w:bottom w:val="nil"/>
             </w:tcBorders>
           </w:tcPr>
           <w:p>
@@ -37688,7 +37185,7 @@
                 <w:rFonts w:cstheme="minorHAnsi"/>
                 <w:szCs w:val="28"/>
               </w:rPr>
-              <w:t>Boolean</w:t>
+              <w:t>String</w:t>
             </w:r>
           </w:p>
         </w:tc>
@@ -37697,9 +37194,7 @@
             <w:tcW w:w="1488" w:type="dxa"/>
             <w:tcBorders>
               <w:top w:val="nil"/>
-              <w:left w:val="nil"/>
-              <w:bottom w:val="nil"/>
-              <w:right w:val="nil"/>
+              <w:bottom w:val="nil"/>
             </w:tcBorders>
           </w:tcPr>
           <w:p>
@@ -37710,6 +37205,13 @@
                 <w:szCs w:val="28"/>
               </w:rPr>
             </w:pPr>
+            <w:r>
+              <w:rPr>
+                <w:rFonts w:cstheme="minorHAnsi"/>
+                <w:szCs w:val="28"/>
+              </w:rPr>
+              <w:t>100</w:t>
+            </w:r>
           </w:p>
         </w:tc>
         <w:tc>
@@ -37717,9 +37219,7 @@
             <w:tcW w:w="2668" w:type="dxa"/>
             <w:tcBorders>
               <w:top w:val="nil"/>
-              <w:left w:val="nil"/>
-              <w:bottom w:val="nil"/>
-              <w:right w:val="nil"/>
+              <w:bottom w:val="nil"/>
             </w:tcBorders>
           </w:tcPr>
           <w:p>
@@ -37735,7 +37235,7 @@
                 <w:rFonts w:cstheme="minorHAnsi"/>
                 <w:szCs w:val="28"/>
               </w:rPr>
-              <w:t>Trạng thái tồn tại</w:t>
+              <w:t>Mã của bài đăng được bình luận</w:t>
             </w:r>
           </w:p>
         </w:tc>
@@ -37744,9 +37244,7 @@
             <w:tcW w:w="1445" w:type="dxa"/>
             <w:tcBorders>
               <w:top w:val="nil"/>
-              <w:left w:val="nil"/>
-              <w:bottom w:val="nil"/>
-              <w:right w:val="nil"/>
+              <w:bottom w:val="nil"/>
             </w:tcBorders>
           </w:tcPr>
           <w:p>
@@ -37772,20 +37270,21 @@
               <w:top w:val="nil"/>
               <w:bottom w:val="nil"/>
             </w:tcBorders>
-          </w:tcPr>
-          <w:p>
-            <w:pPr>
-              <w:rPr>
-                <w:rFonts w:cstheme="minorHAnsi"/>
-                <w:szCs w:val="28"/>
-              </w:rPr>
-            </w:pPr>
-            <w:r>
-              <w:rPr>
-                <w:rFonts w:cstheme="minorHAnsi"/>
-                <w:szCs w:val="28"/>
-              </w:rPr>
-              <w:t>postId</w:t>
+            <w:hideMark/>
+          </w:tcPr>
+          <w:p>
+            <w:pPr>
+              <w:rPr>
+                <w:rFonts w:cstheme="minorHAnsi"/>
+                <w:szCs w:val="28"/>
+              </w:rPr>
+            </w:pPr>
+            <w:r>
+              <w:rPr>
+                <w:rFonts w:cstheme="minorHAnsi"/>
+                <w:szCs w:val="28"/>
+              </w:rPr>
+              <w:t>userId</w:t>
             </w:r>
           </w:p>
         </w:tc>
@@ -37796,6 +37295,7 @@
               <w:top w:val="nil"/>
               <w:bottom w:val="nil"/>
             </w:tcBorders>
+            <w:hideMark/>
           </w:tcPr>
           <w:p>
             <w:pPr>
@@ -37846,6 +37346,7 @@
               <w:top w:val="nil"/>
               <w:bottom w:val="nil"/>
             </w:tcBorders>
+            <w:hideMark/>
           </w:tcPr>
           <w:p>
             <w:pPr>
@@ -37860,7 +37361,7 @@
                 <w:rFonts w:cstheme="minorHAnsi"/>
                 <w:szCs w:val="28"/>
               </w:rPr>
-              <w:t>Mã của bài đăng được bình luận</w:t>
+              <w:t>Mã của người chủ bài đăng</w:t>
             </w:r>
           </w:p>
         </w:tc>
@@ -37890,25 +37391,22 @@
             <w:tcW w:w="2410" w:type="dxa"/>
             <w:tcBorders>
               <w:top w:val="nil"/>
-              <w:left w:val="nil"/>
-              <w:bottom w:val="nil"/>
-              <w:right w:val="nil"/>
-            </w:tcBorders>
-            <w:hideMark/>
-          </w:tcPr>
-          <w:p>
-            <w:pPr>
-              <w:rPr>
-                <w:rFonts w:cstheme="minorHAnsi"/>
-                <w:szCs w:val="28"/>
-              </w:rPr>
-            </w:pPr>
-            <w:r>
-              <w:rPr>
-                <w:rFonts w:cstheme="minorHAnsi"/>
-                <w:szCs w:val="28"/>
-              </w:rPr>
-              <w:t>userId</w:t>
+              <w:bottom w:val="nil"/>
+            </w:tcBorders>
+          </w:tcPr>
+          <w:p>
+            <w:pPr>
+              <w:rPr>
+                <w:rFonts w:cstheme="minorHAnsi"/>
+                <w:szCs w:val="28"/>
+              </w:rPr>
+            </w:pPr>
+            <w:r>
+              <w:rPr>
+                <w:rFonts w:cstheme="minorHAnsi"/>
+                <w:szCs w:val="28"/>
+              </w:rPr>
+              <w:t>createdAt</w:t>
             </w:r>
           </w:p>
         </w:tc>
@@ -37917,11 +37415,8 @@
             <w:tcW w:w="1565" w:type="dxa"/>
             <w:tcBorders>
               <w:top w:val="nil"/>
-              <w:left w:val="nil"/>
-              <w:bottom w:val="nil"/>
-              <w:right w:val="nil"/>
-            </w:tcBorders>
-            <w:hideMark/>
+              <w:bottom w:val="nil"/>
+            </w:tcBorders>
           </w:tcPr>
           <w:p>
             <w:pPr>
@@ -37936,7 +37431,7 @@
                 <w:rFonts w:cstheme="minorHAnsi"/>
                 <w:szCs w:val="28"/>
               </w:rPr>
-              <w:t>String</w:t>
+              <w:t>Date</w:t>
             </w:r>
           </w:p>
         </w:tc>
@@ -37945,9 +37440,7 @@
             <w:tcW w:w="1488" w:type="dxa"/>
             <w:tcBorders>
               <w:top w:val="nil"/>
-              <w:left w:val="nil"/>
-              <w:bottom w:val="nil"/>
-              <w:right w:val="nil"/>
+              <w:bottom w:val="nil"/>
             </w:tcBorders>
           </w:tcPr>
           <w:p>
@@ -37958,13 +37451,6 @@
                 <w:szCs w:val="28"/>
               </w:rPr>
             </w:pPr>
-            <w:r>
-              <w:rPr>
-                <w:rFonts w:cstheme="minorHAnsi"/>
-                <w:szCs w:val="28"/>
-              </w:rPr>
-              <w:t>100</w:t>
-            </w:r>
           </w:p>
         </w:tc>
         <w:tc>
@@ -37972,11 +37458,8 @@
             <w:tcW w:w="2668" w:type="dxa"/>
             <w:tcBorders>
               <w:top w:val="nil"/>
-              <w:left w:val="nil"/>
-              <w:bottom w:val="nil"/>
-              <w:right w:val="nil"/>
-            </w:tcBorders>
-            <w:hideMark/>
+              <w:bottom w:val="nil"/>
+            </w:tcBorders>
           </w:tcPr>
           <w:p>
             <w:pPr>
@@ -37991,7 +37474,7 @@
                 <w:rFonts w:cstheme="minorHAnsi"/>
                 <w:szCs w:val="28"/>
               </w:rPr>
-              <w:t>Mã của người chủ bài đăng</w:t>
+              <w:t>Thời gian Comment</w:t>
             </w:r>
           </w:p>
         </w:tc>
@@ -38000,9 +37483,7 @@
             <w:tcW w:w="1445" w:type="dxa"/>
             <w:tcBorders>
               <w:top w:val="nil"/>
-              <w:left w:val="nil"/>
-              <w:bottom w:val="nil"/>
-              <w:right w:val="nil"/>
+              <w:bottom w:val="nil"/>
             </w:tcBorders>
           </w:tcPr>
           <w:p>
@@ -38041,7 +37522,7 @@
                 <w:rFonts w:cstheme="minorHAnsi"/>
                 <w:szCs w:val="28"/>
               </w:rPr>
-              <w:t>createdAt</w:t>
+              <w:t>updatedAt</w:t>
             </w:r>
           </w:p>
         </w:tc>
@@ -38109,7 +37590,7 @@
                 <w:rFonts w:cstheme="minorHAnsi"/>
                 <w:szCs w:val="28"/>
               </w:rPr>
-              <w:t>Thời gian Comment</w:t>
+              <w:t>Lần update gần nhất</w:t>
             </w:r>
           </w:p>
         </w:tc>
@@ -38124,129 +37605,6 @@
           <w:p>
             <w:pPr>
               <w:cnfStyle w:val="000000100000" w:firstRow="0" w:lastRow="0" w:firstColumn="0" w:lastColumn="0" w:oddVBand="0" w:evenVBand="0" w:oddHBand="1" w:evenHBand="0" w:firstRowFirstColumn="0" w:firstRowLastColumn="0" w:lastRowFirstColumn="0" w:lastRowLastColumn="0"/>
-              <w:rPr>
-                <w:rFonts w:cstheme="minorHAnsi"/>
-                <w:szCs w:val="28"/>
-              </w:rPr>
-            </w:pPr>
-          </w:p>
-        </w:tc>
-      </w:tr>
-      <w:tr>
-        <w:tc>
-          <w:tcPr>
-            <w:cnfStyle w:val="001000000000" w:firstRow="0" w:lastRow="0" w:firstColumn="1" w:lastColumn="0" w:oddVBand="0" w:evenVBand="0" w:oddHBand="0" w:evenHBand="0" w:firstRowFirstColumn="0" w:firstRowLastColumn="0" w:lastRowFirstColumn="0" w:lastRowLastColumn="0"/>
-            <w:tcW w:w="2410" w:type="dxa"/>
-            <w:tcBorders>
-              <w:top w:val="nil"/>
-              <w:left w:val="nil"/>
-              <w:bottom w:val="nil"/>
-              <w:right w:val="nil"/>
-            </w:tcBorders>
-          </w:tcPr>
-          <w:p>
-            <w:pPr>
-              <w:rPr>
-                <w:rFonts w:cstheme="minorHAnsi"/>
-                <w:szCs w:val="28"/>
-              </w:rPr>
-            </w:pPr>
-            <w:r>
-              <w:rPr>
-                <w:rFonts w:cstheme="minorHAnsi"/>
-                <w:szCs w:val="28"/>
-              </w:rPr>
-              <w:t>updatedAt</w:t>
-            </w:r>
-          </w:p>
-        </w:tc>
-        <w:tc>
-          <w:tcPr>
-            <w:tcW w:w="1565" w:type="dxa"/>
-            <w:tcBorders>
-              <w:top w:val="nil"/>
-              <w:left w:val="nil"/>
-              <w:bottom w:val="nil"/>
-              <w:right w:val="nil"/>
-            </w:tcBorders>
-          </w:tcPr>
-          <w:p>
-            <w:pPr>
-              <w:cnfStyle w:val="000000000000" w:firstRow="0" w:lastRow="0" w:firstColumn="0" w:lastColumn="0" w:oddVBand="0" w:evenVBand="0" w:oddHBand="0" w:evenHBand="0" w:firstRowFirstColumn="0" w:firstRowLastColumn="0" w:lastRowFirstColumn="0" w:lastRowLastColumn="0"/>
-              <w:rPr>
-                <w:rFonts w:cstheme="minorHAnsi"/>
-                <w:szCs w:val="28"/>
-              </w:rPr>
-            </w:pPr>
-            <w:r>
-              <w:rPr>
-                <w:rFonts w:cstheme="minorHAnsi"/>
-                <w:szCs w:val="28"/>
-              </w:rPr>
-              <w:t>Date</w:t>
-            </w:r>
-          </w:p>
-        </w:tc>
-        <w:tc>
-          <w:tcPr>
-            <w:tcW w:w="1488" w:type="dxa"/>
-            <w:tcBorders>
-              <w:top w:val="nil"/>
-              <w:left w:val="nil"/>
-              <w:bottom w:val="nil"/>
-              <w:right w:val="nil"/>
-            </w:tcBorders>
-          </w:tcPr>
-          <w:p>
-            <w:pPr>
-              <w:cnfStyle w:val="000000000000" w:firstRow="0" w:lastRow="0" w:firstColumn="0" w:lastColumn="0" w:oddVBand="0" w:evenVBand="0" w:oddHBand="0" w:evenHBand="0" w:firstRowFirstColumn="0" w:firstRowLastColumn="0" w:lastRowFirstColumn="0" w:lastRowLastColumn="0"/>
-              <w:rPr>
-                <w:rFonts w:cstheme="minorHAnsi"/>
-                <w:szCs w:val="28"/>
-              </w:rPr>
-            </w:pPr>
-          </w:p>
-        </w:tc>
-        <w:tc>
-          <w:tcPr>
-            <w:tcW w:w="2668" w:type="dxa"/>
-            <w:tcBorders>
-              <w:top w:val="nil"/>
-              <w:left w:val="nil"/>
-              <w:bottom w:val="nil"/>
-              <w:right w:val="nil"/>
-            </w:tcBorders>
-          </w:tcPr>
-          <w:p>
-            <w:pPr>
-              <w:cnfStyle w:val="000000000000" w:firstRow="0" w:lastRow="0" w:firstColumn="0" w:lastColumn="0" w:oddVBand="0" w:evenVBand="0" w:oddHBand="0" w:evenHBand="0" w:firstRowFirstColumn="0" w:firstRowLastColumn="0" w:lastRowFirstColumn="0" w:lastRowLastColumn="0"/>
-              <w:rPr>
-                <w:rFonts w:cstheme="minorHAnsi"/>
-                <w:szCs w:val="28"/>
-              </w:rPr>
-            </w:pPr>
-            <w:r>
-              <w:rPr>
-                <w:rFonts w:cstheme="minorHAnsi"/>
-                <w:szCs w:val="28"/>
-              </w:rPr>
-              <w:t>Lần update gần nhất</w:t>
-            </w:r>
-          </w:p>
-        </w:tc>
-        <w:tc>
-          <w:tcPr>
-            <w:tcW w:w="1445" w:type="dxa"/>
-            <w:tcBorders>
-              <w:top w:val="nil"/>
-              <w:left w:val="nil"/>
-              <w:bottom w:val="nil"/>
-              <w:right w:val="nil"/>
-            </w:tcBorders>
-          </w:tcPr>
-          <w:p>
-            <w:pPr>
-              <w:cnfStyle w:val="000000000000" w:firstRow="0" w:lastRow="0" w:firstColumn="0" w:lastColumn="0" w:oddVBand="0" w:evenVBand="0" w:oddHBand="0" w:evenHBand="0" w:firstRowFirstColumn="0" w:firstRowLastColumn="0" w:lastRowFirstColumn="0" w:lastRowLastColumn="0"/>
               <w:rPr>
                 <w:rFonts w:cstheme="minorHAnsi"/>
                 <w:szCs w:val="28"/>
@@ -44350,7 +43708,7 @@
             <w:bCs/>
             <w:noProof/>
           </w:rPr>
-          <w:t>20</w:t>
+          <w:t>50</w:t>
         </w:r>
         <w:r>
           <w:rPr>
@@ -49795,7 +49153,7 @@
 </file>
 
 <file path=customXml/itemProps1.xml><?xml version="1.0" encoding="utf-8"?>
-<ds:datastoreItem xmlns:ds="http://schemas.openxmlformats.org/officeDocument/2006/customXml" ds:itemID="{D9DEB42A-0E40-4889-ADD6-252B828FDE96}">
+<ds:datastoreItem xmlns:ds="http://schemas.openxmlformats.org/officeDocument/2006/customXml" ds:itemID="{B11C08EF-F810-4A97-B7DD-B2A1AB30ABAA}">
   <ds:schemaRefs>
     <ds:schemaRef ds:uri="http://schemas.openxmlformats.org/officeDocument/2006/bibliography"/>
   </ds:schemaRefs>

</xml_diff>

<commit_message>
25/4/2018: cty: react, comment, notify...
</commit_message>
<xml_diff>
--- a/save/Pham-Xuan-Bien--DATN-thu-cung.docx
+++ b/save/Pham-Xuan-Bien--DATN-thu-cung.docx
@@ -88,7 +88,7 @@
           </mc:Choice>
           <mc:Fallback>
             <w:pict>
-              <v:rect w14:anchorId="413D9141" id="Rectangle 12" o:spid="_x0000_s1026" style="position:absolute;margin-left:-23.6pt;margin-top:-51.6pt;width:503.1pt;height:713.75pt;z-index:-251637760;visibility:visible;mso-wrap-style:square;mso-height-percent:0;mso-wrap-distance-left:9pt;mso-wrap-distance-top:0;mso-wrap-distance-right:9pt;mso-wrap-distance-bottom:0;mso-position-horizontal:absolute;mso-position-horizontal-relative:text;mso-position-vertical:absolute;mso-position-vertical-relative:text;mso-height-percent:0;mso-height-relative:margin;v-text-anchor:middle" o:gfxdata="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" fillcolor="white [3201]" strokecolor="black [3213]" strokeweight="3pt">
+              <v:rect w14:anchorId="21F594D3" id="Rectangle 12" o:spid="_x0000_s1026" style="position:absolute;margin-left:-23.6pt;margin-top:-51.6pt;width:503.1pt;height:713.75pt;z-index:-251637760;visibility:visible;mso-wrap-style:square;mso-height-percent:0;mso-wrap-distance-left:9pt;mso-wrap-distance-top:0;mso-wrap-distance-right:9pt;mso-wrap-distance-bottom:0;mso-position-horizontal:absolute;mso-position-horizontal-relative:text;mso-position-vertical:absolute;mso-position-vertical-relative:text;mso-height-percent:0;mso-height-relative:margin;v-text-anchor:middle" o:gfxdata="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" fillcolor="white [3201]" strokecolor="black [3213]" strokeweight="3pt">
                 <v:stroke opacity="64250f" linestyle="thickThin"/>
               </v:rect>
             </w:pict>
@@ -5100,8 +5100,6 @@
         </w:rPr>
         <w:t>ả.</w:t>
       </w:r>
-      <w:bookmarkStart w:id="10" w:name="_GoBack"/>
-      <w:bookmarkEnd w:id="10"/>
     </w:p>
     <w:p>
       <w:pPr>
@@ -5267,8 +5265,8 @@
           <w:szCs w:val="32"/>
         </w:rPr>
       </w:pPr>
-      <w:bookmarkStart w:id="11" w:name="_Toc492891499"/>
-      <w:bookmarkStart w:id="12" w:name="_Toc496348022"/>
+      <w:bookmarkStart w:id="10" w:name="_Toc492891499"/>
+      <w:bookmarkStart w:id="11" w:name="_Toc496348022"/>
       <w:r>
         <w:rPr>
           <w:rFonts w:cstheme="minorHAnsi"/>
@@ -5276,8 +5274,8 @@
         <w:lastRenderedPageBreak/>
         <w:t>II, Lựa chọn công nghệ</w:t>
       </w:r>
+      <w:bookmarkEnd w:id="10"/>
       <w:bookmarkEnd w:id="11"/>
-      <w:bookmarkEnd w:id="12"/>
     </w:p>
     <w:p>
       <w:pPr>
@@ -5293,16 +5291,16 @@
           <w:rFonts w:cstheme="minorHAnsi"/>
         </w:rPr>
       </w:pPr>
-      <w:bookmarkStart w:id="13" w:name="_Toc492891500"/>
-      <w:bookmarkStart w:id="14" w:name="_Toc496348023"/>
+      <w:bookmarkStart w:id="12" w:name="_Toc492891500"/>
+      <w:bookmarkStart w:id="13" w:name="_Toc496348023"/>
       <w:r>
         <w:rPr>
           <w:rFonts w:cstheme="minorHAnsi"/>
         </w:rPr>
         <w:t>1, Các công nghệ sử dụng ở front-end</w:t>
       </w:r>
+      <w:bookmarkEnd w:id="12"/>
       <w:bookmarkEnd w:id="13"/>
-      <w:bookmarkEnd w:id="14"/>
     </w:p>
     <w:p>
       <w:pPr>
@@ -6046,8 +6044,8 @@
           <w:sz w:val="26"/>
         </w:rPr>
       </w:pPr>
-      <w:bookmarkStart w:id="15" w:name="_Toc492891501"/>
-      <w:bookmarkStart w:id="16" w:name="_Toc496348024"/>
+      <w:bookmarkStart w:id="14" w:name="_Toc492891501"/>
+      <w:bookmarkStart w:id="15" w:name="_Toc496348024"/>
       <w:r>
         <w:rPr>
           <w:rFonts w:cstheme="minorHAnsi"/>
@@ -6055,8 +6053,8 @@
         <w:lastRenderedPageBreak/>
         <w:t>2, Các công nghệ sử dụng ở back-end</w:t>
       </w:r>
+      <w:bookmarkEnd w:id="14"/>
       <w:bookmarkEnd w:id="15"/>
-      <w:bookmarkEnd w:id="16"/>
     </w:p>
     <w:p>
       <w:pPr>
@@ -6273,14 +6271,14 @@
       <w:r>
         <w:br w:type="page"/>
       </w:r>
-      <w:bookmarkStart w:id="17" w:name="_Toc492891502"/>
-      <w:bookmarkStart w:id="18" w:name="_Toc496348025"/>
+      <w:bookmarkStart w:id="16" w:name="_Toc492891502"/>
+      <w:bookmarkStart w:id="17" w:name="_Toc496348025"/>
       <w:r>
         <w:lastRenderedPageBreak/>
         <w:t>3, Các công cụ phát triển và làm việc</w:t>
       </w:r>
+      <w:bookmarkEnd w:id="16"/>
       <w:bookmarkEnd w:id="17"/>
-      <w:bookmarkEnd w:id="18"/>
       <w:r>
         <w:t xml:space="preserve"> </w:t>
       </w:r>
@@ -6922,7 +6920,7 @@
           <w:szCs w:val="36"/>
         </w:rPr>
       </w:pPr>
-      <w:bookmarkStart w:id="19" w:name="_Toc496348026"/>
+      <w:bookmarkStart w:id="18" w:name="_Toc496348026"/>
       <w:r>
         <w:rPr>
           <w:rFonts w:cstheme="minorHAnsi"/>
@@ -6938,7 +6936,7 @@
         </w:rPr>
         <w:t>: Biểu đồ use case</w:t>
       </w:r>
-      <w:bookmarkEnd w:id="19"/>
+      <w:bookmarkEnd w:id="18"/>
     </w:p>
     <w:p>
       <w:pPr>
@@ -6962,7 +6960,7 @@
           <w:rFonts w:cstheme="minorHAnsi"/>
         </w:rPr>
       </w:pPr>
-      <w:bookmarkStart w:id="20" w:name="_Toc496348027"/>
+      <w:bookmarkStart w:id="19" w:name="_Toc496348027"/>
       <w:r>
         <w:rPr>
           <w:rFonts w:cstheme="minorHAnsi"/>
@@ -6981,7 +6979,7 @@
         </w:rPr>
         <w:t>:</w:t>
       </w:r>
-      <w:bookmarkEnd w:id="20"/>
+      <w:bookmarkEnd w:id="19"/>
       <w:r>
         <w:rPr>
           <w:rFonts w:cstheme="minorHAnsi"/>
@@ -7086,7 +7084,7 @@
           <w:rFonts w:cstheme="minorHAnsi"/>
         </w:rPr>
       </w:pPr>
-      <w:bookmarkStart w:id="21" w:name="_Toc496348028"/>
+      <w:bookmarkStart w:id="20" w:name="_Toc496348028"/>
       <w:r>
         <w:rPr>
           <w:rFonts w:cstheme="minorHAnsi"/>
@@ -7094,7 +7092,7 @@
         <w:lastRenderedPageBreak/>
         <w:t>2.2: Biểu đồ use case Chi Tiết:</w:t>
       </w:r>
-      <w:bookmarkEnd w:id="21"/>
+      <w:bookmarkEnd w:id="20"/>
     </w:p>
     <w:p>
       <w:pPr>
@@ -7110,7 +7108,7 @@
         </w:rPr>
         <w:tab/>
       </w:r>
-      <w:bookmarkStart w:id="22" w:name="_Toc496348029"/>
+      <w:bookmarkStart w:id="21" w:name="_Toc496348029"/>
       <w:r>
         <w:rPr>
           <w:rFonts w:cstheme="minorHAnsi"/>
@@ -7123,7 +7121,7 @@
         </w:rPr>
         <w:t>p</w:t>
       </w:r>
-      <w:bookmarkEnd w:id="22"/>
+      <w:bookmarkEnd w:id="21"/>
     </w:p>
     <w:p>
       <w:pPr>
@@ -7977,14 +7975,14 @@
         <w:lastRenderedPageBreak/>
         <w:tab/>
       </w:r>
-      <w:bookmarkStart w:id="23" w:name="_Toc496348030"/>
+      <w:bookmarkStart w:id="22" w:name="_Toc496348030"/>
       <w:r>
         <w:rPr>
           <w:rFonts w:cstheme="minorHAnsi"/>
         </w:rPr>
         <w:t>2.2.2: Use-Case Đăng kí</w:t>
       </w:r>
-      <w:bookmarkEnd w:id="23"/>
+      <w:bookmarkEnd w:id="22"/>
     </w:p>
     <w:p>
       <w:pPr>
@@ -8884,7 +8882,7 @@
         </w:rPr>
         <w:br w:type="page"/>
       </w:r>
-      <w:bookmarkStart w:id="24" w:name="_Toc496348031"/>
+      <w:bookmarkStart w:id="23" w:name="_Toc496348031"/>
       <w:r>
         <w:rPr>
           <w:rFonts w:cstheme="minorHAnsi"/>
@@ -8922,7 +8920,7 @@
         </w:rPr>
         <w:t>Quản lý thông tin cá nhân:</w:t>
       </w:r>
-      <w:bookmarkEnd w:id="24"/>
+      <w:bookmarkEnd w:id="23"/>
       <w:r>
         <w:rPr>
           <w:rFonts w:cstheme="minorHAnsi"/>
@@ -14813,7 +14811,7 @@
           <w:rFonts w:cstheme="minorHAnsi"/>
         </w:rPr>
       </w:pPr>
-      <w:bookmarkStart w:id="25" w:name="_Toc496348032"/>
+      <w:bookmarkStart w:id="24" w:name="_Toc496348032"/>
       <w:r>
         <w:rPr>
           <w:rFonts w:cstheme="minorHAnsi"/>
@@ -14821,7 +14819,7 @@
         <w:lastRenderedPageBreak/>
         <w:t>2.2.4: Nhóm use case Quản lý tin nhắn:</w:t>
       </w:r>
-      <w:bookmarkEnd w:id="25"/>
+      <w:bookmarkEnd w:id="24"/>
     </w:p>
     <w:p>
       <w:pPr>
@@ -18291,7 +18289,7 @@
           <w:rFonts w:cstheme="minorHAnsi"/>
         </w:rPr>
       </w:pPr>
-      <w:bookmarkStart w:id="26" w:name="_Toc496348033"/>
+      <w:bookmarkStart w:id="25" w:name="_Toc496348033"/>
       <w:r>
         <w:rPr>
           <w:rFonts w:cstheme="minorHAnsi"/>
@@ -18305,7 +18303,7 @@
         </w:rPr>
         <w:t>: Use case Cập nhật bài đăng:</w:t>
       </w:r>
-      <w:bookmarkEnd w:id="26"/>
+      <w:bookmarkEnd w:id="25"/>
     </w:p>
     <w:p>
       <w:pPr>
@@ -19256,7 +19254,7 @@
         </w:rPr>
         <w:br w:type="page"/>
       </w:r>
-      <w:bookmarkStart w:id="27" w:name="_Toc496348034"/>
+      <w:bookmarkStart w:id="26" w:name="_Toc496348034"/>
       <w:r>
         <w:rPr>
           <w:rFonts w:cstheme="minorHAnsi"/>
@@ -19270,7 +19268,7 @@
         </w:rPr>
         <w:t>: Nhóm use case Xem bài đăng:</w:t>
       </w:r>
-      <w:bookmarkEnd w:id="27"/>
+      <w:bookmarkEnd w:id="26"/>
     </w:p>
     <w:p>
       <w:pPr>
@@ -21656,7 +21654,7 @@
           <w:rFonts w:cstheme="minorHAnsi"/>
         </w:rPr>
       </w:pPr>
-      <w:bookmarkStart w:id="28" w:name="_Toc496348035"/>
+      <w:bookmarkStart w:id="27" w:name="_Toc496348035"/>
       <w:r>
         <w:rPr>
           <w:rFonts w:cstheme="minorHAnsi"/>
@@ -21670,7 +21668,7 @@
         </w:rPr>
         <w:t>: Use case Quản lý thông báo:</w:t>
       </w:r>
-      <w:bookmarkEnd w:id="28"/>
+      <w:bookmarkEnd w:id="27"/>
     </w:p>
     <w:p>
       <w:pPr>
@@ -22439,7 +22437,7 @@
           <w:rFonts w:cstheme="minorHAnsi"/>
         </w:rPr>
       </w:pPr>
-      <w:bookmarkStart w:id="29" w:name="_Toc496348036"/>
+      <w:bookmarkStart w:id="28" w:name="_Toc496348036"/>
       <w:r>
         <w:rPr>
           <w:rFonts w:cstheme="minorHAnsi"/>
@@ -22453,7 +22451,7 @@
         </w:rPr>
         <w:t>: Use case Phản hồi:</w:t>
       </w:r>
-      <w:bookmarkEnd w:id="29"/>
+      <w:bookmarkEnd w:id="28"/>
     </w:p>
     <w:p>
       <w:pPr>
@@ -23219,7 +23217,7 @@
         </w:rPr>
         <w:br w:type="page"/>
       </w:r>
-      <w:bookmarkStart w:id="30" w:name="_Toc496348037"/>
+      <w:bookmarkStart w:id="29" w:name="_Toc496348037"/>
       <w:r>
         <w:rPr>
           <w:rFonts w:cstheme="minorHAnsi"/>
@@ -23227,7 +23225,7 @@
         <w:lastRenderedPageBreak/>
         <w:t>2.2.9: Use case Tìm kiếm:</w:t>
       </w:r>
-      <w:bookmarkEnd w:id="30"/>
+      <w:bookmarkEnd w:id="29"/>
     </w:p>
     <w:p>
       <w:pPr>
@@ -24004,7 +24002,7 @@
           <w:rFonts w:cstheme="minorHAnsi"/>
         </w:rPr>
       </w:pPr>
-      <w:bookmarkStart w:id="31" w:name="_Toc496348038"/>
+      <w:bookmarkStart w:id="30" w:name="_Toc496348038"/>
       <w:r>
         <w:rPr>
           <w:rFonts w:cstheme="minorHAnsi"/>
@@ -24012,7 +24010,7 @@
         <w:lastRenderedPageBreak/>
         <w:t>2.2.10: Use case Lịch sử hoạt động:</w:t>
       </w:r>
-      <w:bookmarkEnd w:id="31"/>
+      <w:bookmarkEnd w:id="30"/>
     </w:p>
     <w:p>
       <w:pPr>
@@ -24782,7 +24780,7 @@
           <w:rFonts w:cstheme="minorHAnsi"/>
         </w:rPr>
       </w:pPr>
-      <w:bookmarkStart w:id="32" w:name="_Toc496348039"/>
+      <w:bookmarkStart w:id="31" w:name="_Toc496348039"/>
       <w:r>
         <w:rPr>
           <w:rFonts w:cstheme="minorHAnsi"/>
@@ -24802,7 +24800,7 @@
         </w:rPr>
         <w:t>:</w:t>
       </w:r>
-      <w:bookmarkEnd w:id="32"/>
+      <w:bookmarkEnd w:id="31"/>
     </w:p>
     <w:p>
       <w:pPr>
@@ -25702,7 +25700,7 @@
           <w:rFonts w:cstheme="minorHAnsi"/>
         </w:rPr>
       </w:pPr>
-      <w:bookmarkStart w:id="33" w:name="_Toc496348040"/>
+      <w:bookmarkStart w:id="32" w:name="_Toc496348040"/>
       <w:r>
         <w:rPr>
           <w:rFonts w:cstheme="minorHAnsi"/>
@@ -25710,7 +25708,7 @@
         <w:lastRenderedPageBreak/>
         <w:t>2.2.12: Use case Quản lý người dùng:</w:t>
       </w:r>
-      <w:bookmarkEnd w:id="33"/>
+      <w:bookmarkEnd w:id="32"/>
     </w:p>
     <w:p>
       <w:pPr>
@@ -26662,7 +26660,7 @@
         </w:rPr>
         <w:br w:type="page"/>
       </w:r>
-      <w:bookmarkStart w:id="34" w:name="_Toc496348041"/>
+      <w:bookmarkStart w:id="33" w:name="_Toc496348041"/>
       <w:r>
         <w:rPr>
           <w:rFonts w:cstheme="minorHAnsi"/>
@@ -26694,7 +26692,7 @@
         </w:rPr>
         <w:t>:</w:t>
       </w:r>
-      <w:bookmarkEnd w:id="34"/>
+      <w:bookmarkEnd w:id="33"/>
     </w:p>
     <w:p>
       <w:pPr>
@@ -27437,7 +27435,7 @@
       </w:tr>
     </w:tbl>
     <w:p>
-      <w:bookmarkStart w:id="35" w:name="_Toc496348042"/>
+      <w:bookmarkStart w:id="34" w:name="_Toc496348042"/>
     </w:p>
     <w:p>
       <w:pPr>
@@ -27471,7 +27469,7 @@
         <w:lastRenderedPageBreak/>
         <w:t>Chương 3: Biểu đồ Trình tự</w:t>
       </w:r>
-      <w:bookmarkEnd w:id="35"/>
+      <w:bookmarkEnd w:id="34"/>
     </w:p>
     <w:p>
       <w:pPr>
@@ -27494,14 +27492,14 @@
           <w:rFonts w:cstheme="minorHAnsi"/>
         </w:rPr>
       </w:pPr>
-      <w:bookmarkStart w:id="36" w:name="_Toc496348043"/>
+      <w:bookmarkStart w:id="35" w:name="_Toc496348043"/>
       <w:r>
         <w:rPr>
           <w:rFonts w:cstheme="minorHAnsi"/>
         </w:rPr>
         <w:t>3.1: Biểu đồ trình tự Đăng ký:</w:t>
       </w:r>
-      <w:bookmarkEnd w:id="36"/>
+      <w:bookmarkEnd w:id="35"/>
     </w:p>
     <w:p>
       <w:pPr>
@@ -27667,14 +27665,14 @@
           <w:rFonts w:cstheme="minorHAnsi"/>
         </w:rPr>
       </w:pPr>
-      <w:bookmarkStart w:id="37" w:name="_Toc496348044"/>
+      <w:bookmarkStart w:id="36" w:name="_Toc496348044"/>
       <w:r>
         <w:rPr>
           <w:rFonts w:cstheme="minorHAnsi"/>
         </w:rPr>
         <w:t>3.2: Biểu đồ trình tự Đăng nhập:</w:t>
       </w:r>
-      <w:bookmarkEnd w:id="37"/>
+      <w:bookmarkEnd w:id="36"/>
     </w:p>
     <w:p>
       <w:pPr>
@@ -27846,7 +27844,7 @@
           <w:b w:val="0"/>
         </w:rPr>
       </w:pPr>
-      <w:bookmarkStart w:id="38" w:name="_Toc496348045"/>
+      <w:bookmarkStart w:id="37" w:name="_Toc496348045"/>
       <w:r>
         <w:rPr>
           <w:rStyle w:val="Heading2Char"/>
@@ -27871,7 +27869,7 @@
         </w:rPr>
         <w:t>:</w:t>
       </w:r>
-      <w:bookmarkEnd w:id="38"/>
+      <w:bookmarkEnd w:id="37"/>
     </w:p>
     <w:p>
       <w:pPr>
@@ -28042,14 +28040,14 @@
           <w:rFonts w:cstheme="minorHAnsi"/>
         </w:rPr>
       </w:pPr>
-      <w:bookmarkStart w:id="39" w:name="_Toc496348046"/>
+      <w:bookmarkStart w:id="38" w:name="_Toc496348046"/>
       <w:r>
         <w:rPr>
           <w:rFonts w:cstheme="minorHAnsi"/>
         </w:rPr>
         <w:t>3.4: Biểu đồ trình tự Gửi tin nhắn:</w:t>
       </w:r>
-      <w:bookmarkEnd w:id="39"/>
+      <w:bookmarkEnd w:id="38"/>
     </w:p>
     <w:p>
       <w:pPr>
@@ -28140,14 +28138,14 @@
           <w:rFonts w:cstheme="minorHAnsi"/>
         </w:rPr>
       </w:pPr>
-      <w:bookmarkStart w:id="40" w:name="_Toc496348047"/>
+      <w:bookmarkStart w:id="39" w:name="_Toc496348047"/>
       <w:r>
         <w:rPr>
           <w:rFonts w:cstheme="minorHAnsi"/>
         </w:rPr>
         <w:t>3.5: Biểu đồ trình tự Thêm bài đăng:</w:t>
       </w:r>
-      <w:bookmarkEnd w:id="40"/>
+      <w:bookmarkEnd w:id="39"/>
     </w:p>
     <w:p>
       <w:pPr>
@@ -28239,14 +28237,14 @@
           <w:rFonts w:cstheme="minorHAnsi"/>
         </w:rPr>
       </w:pPr>
-      <w:bookmarkStart w:id="41" w:name="_Toc496348048"/>
+      <w:bookmarkStart w:id="40" w:name="_Toc496348048"/>
       <w:r>
         <w:rPr>
           <w:rFonts w:cstheme="minorHAnsi"/>
         </w:rPr>
         <w:t>3.6: Biểu đồ trình tự Bình luận:</w:t>
       </w:r>
-      <w:bookmarkEnd w:id="41"/>
+      <w:bookmarkEnd w:id="40"/>
     </w:p>
     <w:p>
       <w:pPr>
@@ -28337,14 +28335,14 @@
           <w:rFonts w:cstheme="minorHAnsi"/>
         </w:rPr>
       </w:pPr>
-      <w:bookmarkStart w:id="42" w:name="_Toc496348049"/>
+      <w:bookmarkStart w:id="41" w:name="_Toc496348049"/>
       <w:r>
         <w:rPr>
           <w:rFonts w:cstheme="minorHAnsi"/>
         </w:rPr>
         <w:t>3.7: Biểu đồ trình tự Tìm kiếm</w:t>
       </w:r>
-      <w:bookmarkEnd w:id="42"/>
+      <w:bookmarkEnd w:id="41"/>
     </w:p>
     <w:p>
       <w:pPr>
@@ -28435,14 +28433,14 @@
           <w:rFonts w:cstheme="minorHAnsi"/>
         </w:rPr>
       </w:pPr>
-      <w:bookmarkStart w:id="43" w:name="_Toc496348050"/>
+      <w:bookmarkStart w:id="42" w:name="_Toc496348050"/>
       <w:r>
         <w:rPr>
           <w:rFonts w:cstheme="minorHAnsi"/>
         </w:rPr>
         <w:t>3.8: Biểu đồ trình tự Phản hồi:</w:t>
       </w:r>
-      <w:bookmarkEnd w:id="43"/>
+      <w:bookmarkEnd w:id="42"/>
     </w:p>
     <w:p>
       <w:pPr>
@@ -28521,7 +28519,7 @@
           <w:rFonts w:cstheme="minorHAnsi"/>
         </w:rPr>
       </w:pPr>
-      <w:bookmarkStart w:id="44" w:name="_Toc496348051"/>
+      <w:bookmarkStart w:id="43" w:name="_Toc496348051"/>
       <w:r>
         <w:rPr>
           <w:rFonts w:cstheme="minorHAnsi"/>
@@ -28547,7 +28545,7 @@
         </w:rPr>
         <w:t>Lớp</w:t>
       </w:r>
-      <w:bookmarkEnd w:id="44"/>
+      <w:bookmarkEnd w:id="43"/>
     </w:p>
     <w:p>
       <w:pPr>
@@ -28659,7 +28657,7 @@
           <w:rFonts w:cstheme="minorHAnsi"/>
         </w:rPr>
       </w:pPr>
-      <w:bookmarkStart w:id="45" w:name="_Toc496348052"/>
+      <w:bookmarkStart w:id="44" w:name="_Toc496348052"/>
       <w:r>
         <w:rPr>
           <w:rFonts w:cstheme="minorHAnsi"/>
@@ -28667,7 +28665,7 @@
         <w:lastRenderedPageBreak/>
         <w:t>Chương 5: Thiết kế Cơ sở dữ liệu</w:t>
       </w:r>
-      <w:bookmarkEnd w:id="45"/>
+      <w:bookmarkEnd w:id="44"/>
     </w:p>
     <w:p>
       <w:pPr>
@@ -28677,7 +28675,7 @@
           <w:szCs w:val="36"/>
         </w:rPr>
       </w:pPr>
-      <w:bookmarkStart w:id="46" w:name="_Toc496348053"/>
+      <w:bookmarkStart w:id="45" w:name="_Toc496348053"/>
       <w:r>
         <w:rPr>
           <w:rFonts w:cstheme="minorHAnsi"/>
@@ -28690,7 +28688,7 @@
         </w:rPr>
         <w:t xml:space="preserve"> người dùng: User</w:t>
       </w:r>
-      <w:bookmarkEnd w:id="46"/>
+      <w:bookmarkEnd w:id="45"/>
     </w:p>
     <w:p>
       <w:pPr>
@@ -32095,7 +32093,7 @@
         </w:rPr>
         <w:br w:type="page"/>
       </w:r>
-      <w:bookmarkStart w:id="47" w:name="_Toc496348054"/>
+      <w:bookmarkStart w:id="46" w:name="_Toc496348054"/>
       <w:r>
         <w:rPr>
           <w:rFonts w:cstheme="minorHAnsi"/>
@@ -32103,7 +32101,7 @@
         <w:lastRenderedPageBreak/>
         <w:t>5.2:  Bảng bài đăng : Post</w:t>
       </w:r>
-      <w:bookmarkEnd w:id="47"/>
+      <w:bookmarkEnd w:id="46"/>
     </w:p>
     <w:p>
       <w:pPr>
@@ -33382,14 +33380,14 @@
           <w:rFonts w:cstheme="minorHAnsi"/>
         </w:rPr>
       </w:pPr>
-      <w:bookmarkStart w:id="48" w:name="_Toc496348055"/>
+      <w:bookmarkStart w:id="47" w:name="_Toc496348055"/>
       <w:r>
         <w:rPr>
           <w:rFonts w:cstheme="minorHAnsi"/>
         </w:rPr>
         <w:t>5.3: Bảng thú cưng: Pet</w:t>
       </w:r>
-      <w:bookmarkEnd w:id="48"/>
+      <w:bookmarkEnd w:id="47"/>
     </w:p>
     <w:p>
       <w:pPr>
@@ -34600,7 +34598,7 @@
           <w:rFonts w:cstheme="minorHAnsi"/>
         </w:rPr>
       </w:pPr>
-      <w:bookmarkStart w:id="49" w:name="_Toc496348056"/>
+      <w:bookmarkStart w:id="48" w:name="_Toc496348056"/>
       <w:r>
         <w:rPr>
           <w:rFonts w:cstheme="minorHAnsi"/>
@@ -34620,7 +34618,7 @@
         </w:rPr>
         <w:t xml:space="preserve"> React</w:t>
       </w:r>
-      <w:bookmarkEnd w:id="49"/>
+      <w:bookmarkEnd w:id="48"/>
     </w:p>
     <w:p>
       <w:pPr>
@@ -35562,14 +35560,14 @@
           <w:rFonts w:cstheme="minorHAnsi"/>
         </w:rPr>
       </w:pPr>
-      <w:bookmarkStart w:id="50" w:name="_Toc496348057"/>
+      <w:bookmarkStart w:id="49" w:name="_Toc496348057"/>
       <w:r>
         <w:rPr>
           <w:rFonts w:cstheme="minorHAnsi"/>
         </w:rPr>
         <w:t>5.5: Bảng Phản hồi: Feedback</w:t>
       </w:r>
-      <w:bookmarkEnd w:id="50"/>
+      <w:bookmarkEnd w:id="49"/>
     </w:p>
     <w:p>
       <w:pPr>
@@ -36614,7 +36612,7 @@
           <w:rFonts w:cstheme="minorHAnsi"/>
         </w:rPr>
       </w:pPr>
-      <w:bookmarkStart w:id="51" w:name="_Toc496348058"/>
+      <w:bookmarkStart w:id="50" w:name="_Toc496348058"/>
       <w:r>
         <w:rPr>
           <w:rFonts w:cstheme="minorHAnsi"/>
@@ -36622,7 +36620,7 @@
         <w:lastRenderedPageBreak/>
         <w:t>5.6: Bảng bình luận: Comment</w:t>
       </w:r>
-      <w:bookmarkEnd w:id="51"/>
+      <w:bookmarkEnd w:id="50"/>
     </w:p>
     <w:p>
       <w:pPr>
@@ -37644,14 +37642,14 @@
           <w:rFonts w:cstheme="minorHAnsi"/>
         </w:rPr>
       </w:pPr>
-      <w:bookmarkStart w:id="52" w:name="_Toc496348059"/>
+      <w:bookmarkStart w:id="51" w:name="_Toc496348059"/>
       <w:r>
         <w:rPr>
           <w:rFonts w:cstheme="minorHAnsi"/>
         </w:rPr>
         <w:t>5.7: Bảng Lịch sử người dùng: History</w:t>
       </w:r>
-      <w:bookmarkEnd w:id="52"/>
+      <w:bookmarkEnd w:id="51"/>
     </w:p>
     <w:p>
       <w:pPr>
@@ -37697,7 +37695,7 @@
                 <w:szCs w:val="28"/>
               </w:rPr>
             </w:pPr>
-            <w:bookmarkStart w:id="53" w:name="_Toc496348060"/>
+            <w:bookmarkStart w:id="52" w:name="_Toc496348060"/>
             <w:r>
               <w:rPr>
                 <w:rFonts w:cstheme="minorHAnsi"/>
@@ -39168,7 +39166,7 @@
       <w:r>
         <w:t>: Bảng Trò chuyện: Inbox</w:t>
       </w:r>
-      <w:bookmarkEnd w:id="53"/>
+      <w:bookmarkEnd w:id="52"/>
     </w:p>
     <w:p>
       <w:pPr>
@@ -40224,7 +40222,7 @@
           <w:rFonts w:cstheme="minorHAnsi"/>
         </w:rPr>
       </w:pPr>
-      <w:bookmarkStart w:id="54" w:name="_Toc496348061"/>
+      <w:bookmarkStart w:id="53" w:name="_Toc496348061"/>
       <w:r>
         <w:rPr>
           <w:rFonts w:cstheme="minorHAnsi"/>
@@ -40237,7 +40235,7 @@
         </w:rPr>
         <w:t>: Bảng Tin nhắn: Message</w:t>
       </w:r>
-      <w:bookmarkEnd w:id="54"/>
+      <w:bookmarkEnd w:id="53"/>
     </w:p>
     <w:p>
       <w:pPr>
@@ -41640,7 +41638,7 @@
         </w:rPr>
         <w:br w:type="page"/>
       </w:r>
-      <w:bookmarkStart w:id="55" w:name="_Toc496348062"/>
+      <w:bookmarkStart w:id="54" w:name="_Toc496348062"/>
       <w:r>
         <w:rPr>
           <w:rFonts w:cstheme="minorHAnsi"/>
@@ -41654,7 +41652,7 @@
         </w:rPr>
         <w:t>: Bảng Theo dõi: Follow</w:t>
       </w:r>
-      <w:bookmarkEnd w:id="55"/>
+      <w:bookmarkEnd w:id="54"/>
     </w:p>
     <w:p>
       <w:pPr>
@@ -42592,7 +42590,7 @@
           <w:rFonts w:cstheme="minorHAnsi"/>
         </w:rPr>
       </w:pPr>
-      <w:bookmarkStart w:id="56" w:name="_Toc496348063"/>
+      <w:bookmarkStart w:id="55" w:name="_Toc496348063"/>
       <w:r>
         <w:rPr>
           <w:rFonts w:cstheme="minorHAnsi"/>
@@ -42605,7 +42603,7 @@
         </w:rPr>
         <w:t>: Bảng Thông báo: Notification</w:t>
       </w:r>
-      <w:bookmarkEnd w:id="56"/>
+      <w:bookmarkEnd w:id="55"/>
     </w:p>
     <w:tbl>
       <w:tblPr>
@@ -43112,7 +43110,14 @@
                 <w:rFonts w:cstheme="minorHAnsi"/>
                 <w:szCs w:val="28"/>
               </w:rPr>
-              <w:t>Tên hoạt động của người dùng (Bày tỏ trạng thái, Bình luận, Cập nhật bài đăng…)</w:t>
+              <w:t>Tên hoạt động của ngườ</w:t>
+            </w:r>
+            <w:r>
+              <w:rPr>
+                <w:rFonts w:cstheme="minorHAnsi"/>
+                <w:szCs w:val="28"/>
+              </w:rPr>
+              <w:t>i dùng</w:t>
             </w:r>
           </w:p>
         </w:tc>
@@ -43598,6 +43603,299 @@
                 <w:szCs w:val="28"/>
               </w:rPr>
               <w:t>Mã của người dùng liên quan (Nếu có)</w:t>
+            </w:r>
+          </w:p>
+        </w:tc>
+        <w:tc>
+          <w:tcPr>
+            <w:tcW w:w="1445" w:type="dxa"/>
+            <w:tcBorders>
+              <w:top w:val="nil"/>
+              <w:bottom w:val="nil"/>
+            </w:tcBorders>
+          </w:tcPr>
+          <w:p>
+            <w:pPr>
+              <w:cnfStyle w:val="000000100000" w:firstRow="0" w:lastRow="0" w:firstColumn="0" w:lastColumn="0" w:oddVBand="0" w:evenVBand="0" w:oddHBand="1" w:evenHBand="0" w:firstRowFirstColumn="0" w:firstRowLastColumn="0" w:lastRowFirstColumn="0" w:lastRowLastColumn="0"/>
+              <w:rPr>
+                <w:rFonts w:cstheme="minorHAnsi"/>
+                <w:szCs w:val="28"/>
+              </w:rPr>
+            </w:pPr>
+          </w:p>
+        </w:tc>
+      </w:tr>
+      <w:tr>
+        <w:tc>
+          <w:tcPr>
+            <w:cnfStyle w:val="001000000000" w:firstRow="0" w:lastRow="0" w:firstColumn="1" w:lastColumn="0" w:oddVBand="0" w:evenVBand="0" w:oddHBand="0" w:evenHBand="0" w:firstRowFirstColumn="0" w:firstRowLastColumn="0" w:lastRowFirstColumn="0" w:lastRowLastColumn="0"/>
+            <w:tcW w:w="2410" w:type="dxa"/>
+            <w:tcBorders>
+              <w:top w:val="nil"/>
+              <w:bottom w:val="nil"/>
+            </w:tcBorders>
+            <w:hideMark/>
+          </w:tcPr>
+          <w:p>
+            <w:pPr>
+              <w:rPr>
+                <w:rFonts w:cstheme="minorHAnsi"/>
+                <w:szCs w:val="28"/>
+              </w:rPr>
+            </w:pPr>
+            <w:r>
+              <w:rPr>
+                <w:rFonts w:cstheme="minorHAnsi"/>
+                <w:szCs w:val="28"/>
+              </w:rPr>
+              <w:t>related_cmt</w:t>
+            </w:r>
+            <w:r>
+              <w:rPr>
+                <w:rFonts w:cstheme="minorHAnsi"/>
+                <w:szCs w:val="28"/>
+              </w:rPr>
+              <w:t>Id</w:t>
+            </w:r>
+            <w:bookmarkStart w:id="56" w:name="_GoBack"/>
+            <w:bookmarkEnd w:id="56"/>
+          </w:p>
+        </w:tc>
+        <w:tc>
+          <w:tcPr>
+            <w:tcW w:w="1565" w:type="dxa"/>
+            <w:tcBorders>
+              <w:top w:val="nil"/>
+              <w:bottom w:val="nil"/>
+            </w:tcBorders>
+            <w:hideMark/>
+          </w:tcPr>
+          <w:p>
+            <w:pPr>
+              <w:cnfStyle w:val="000000000000" w:firstRow="0" w:lastRow="0" w:firstColumn="0" w:lastColumn="0" w:oddVBand="0" w:evenVBand="0" w:oddHBand="0" w:evenHBand="0" w:firstRowFirstColumn="0" w:firstRowLastColumn="0" w:lastRowFirstColumn="0" w:lastRowLastColumn="0"/>
+              <w:rPr>
+                <w:rFonts w:cstheme="minorHAnsi"/>
+                <w:szCs w:val="28"/>
+              </w:rPr>
+            </w:pPr>
+            <w:r>
+              <w:rPr>
+                <w:rFonts w:cstheme="minorHAnsi"/>
+                <w:szCs w:val="28"/>
+              </w:rPr>
+              <w:t>String</w:t>
+            </w:r>
+          </w:p>
+        </w:tc>
+        <w:tc>
+          <w:tcPr>
+            <w:tcW w:w="1488" w:type="dxa"/>
+            <w:tcBorders>
+              <w:top w:val="nil"/>
+              <w:bottom w:val="nil"/>
+            </w:tcBorders>
+          </w:tcPr>
+          <w:p>
+            <w:pPr>
+              <w:cnfStyle w:val="000000000000" w:firstRow="0" w:lastRow="0" w:firstColumn="0" w:lastColumn="0" w:oddVBand="0" w:evenVBand="0" w:oddHBand="0" w:evenHBand="0" w:firstRowFirstColumn="0" w:firstRowLastColumn="0" w:lastRowFirstColumn="0" w:lastRowLastColumn="0"/>
+              <w:rPr>
+                <w:rFonts w:cstheme="minorHAnsi"/>
+                <w:szCs w:val="28"/>
+              </w:rPr>
+            </w:pPr>
+            <w:r>
+              <w:rPr>
+                <w:rFonts w:cstheme="minorHAnsi"/>
+                <w:szCs w:val="28"/>
+              </w:rPr>
+              <w:t>100</w:t>
+            </w:r>
+          </w:p>
+        </w:tc>
+        <w:tc>
+          <w:tcPr>
+            <w:tcW w:w="2668" w:type="dxa"/>
+            <w:tcBorders>
+              <w:top w:val="nil"/>
+              <w:bottom w:val="nil"/>
+            </w:tcBorders>
+            <w:hideMark/>
+          </w:tcPr>
+          <w:p>
+            <w:pPr>
+              <w:cnfStyle w:val="000000000000" w:firstRow="0" w:lastRow="0" w:firstColumn="0" w:lastColumn="0" w:oddVBand="0" w:evenVBand="0" w:oddHBand="0" w:evenHBand="0" w:firstRowFirstColumn="0" w:firstRowLastColumn="0" w:lastRowFirstColumn="0" w:lastRowLastColumn="0"/>
+              <w:rPr>
+                <w:rFonts w:cstheme="minorHAnsi"/>
+                <w:szCs w:val="28"/>
+              </w:rPr>
+            </w:pPr>
+            <w:r>
+              <w:rPr>
+                <w:rFonts w:cstheme="minorHAnsi"/>
+                <w:szCs w:val="28"/>
+              </w:rPr>
+              <w:t xml:space="preserve">Mã của </w:t>
+            </w:r>
+            <w:r>
+              <w:rPr>
+                <w:rFonts w:cstheme="minorHAnsi"/>
+                <w:szCs w:val="28"/>
+              </w:rPr>
+              <w:t>comment</w:t>
+            </w:r>
+            <w:r>
+              <w:rPr>
+                <w:rFonts w:cstheme="minorHAnsi"/>
+                <w:szCs w:val="28"/>
+              </w:rPr>
+              <w:t xml:space="preserve"> liên quan (Nếu có)</w:t>
+            </w:r>
+          </w:p>
+        </w:tc>
+        <w:tc>
+          <w:tcPr>
+            <w:tcW w:w="1445" w:type="dxa"/>
+            <w:tcBorders>
+              <w:top w:val="nil"/>
+              <w:bottom w:val="nil"/>
+            </w:tcBorders>
+          </w:tcPr>
+          <w:p>
+            <w:pPr>
+              <w:cnfStyle w:val="000000000000" w:firstRow="0" w:lastRow="0" w:firstColumn="0" w:lastColumn="0" w:oddVBand="0" w:evenVBand="0" w:oddHBand="0" w:evenHBand="0" w:firstRowFirstColumn="0" w:firstRowLastColumn="0" w:lastRowFirstColumn="0" w:lastRowLastColumn="0"/>
+              <w:rPr>
+                <w:rFonts w:cstheme="minorHAnsi"/>
+                <w:szCs w:val="28"/>
+              </w:rPr>
+            </w:pPr>
+          </w:p>
+        </w:tc>
+      </w:tr>
+      <w:tr>
+        <w:trPr>
+          <w:cnfStyle w:val="000000100000" w:firstRow="0" w:lastRow="0" w:firstColumn="0" w:lastColumn="0" w:oddVBand="0" w:evenVBand="0" w:oddHBand="1" w:evenHBand="0" w:firstRowFirstColumn="0" w:firstRowLastColumn="0" w:lastRowFirstColumn="0" w:lastRowLastColumn="0"/>
+        </w:trPr>
+        <w:tc>
+          <w:tcPr>
+            <w:cnfStyle w:val="001000000000" w:firstRow="0" w:lastRow="0" w:firstColumn="1" w:lastColumn="0" w:oddVBand="0" w:evenVBand="0" w:oddHBand="0" w:evenHBand="0" w:firstRowFirstColumn="0" w:firstRowLastColumn="0" w:lastRowFirstColumn="0" w:lastRowLastColumn="0"/>
+            <w:tcW w:w="2410" w:type="dxa"/>
+            <w:tcBorders>
+              <w:top w:val="nil"/>
+              <w:bottom w:val="nil"/>
+            </w:tcBorders>
+            <w:hideMark/>
+          </w:tcPr>
+          <w:p>
+            <w:pPr>
+              <w:rPr>
+                <w:rFonts w:cstheme="minorHAnsi"/>
+                <w:szCs w:val="28"/>
+              </w:rPr>
+            </w:pPr>
+            <w:r>
+              <w:rPr>
+                <w:rFonts w:cstheme="minorHAnsi"/>
+                <w:szCs w:val="28"/>
+              </w:rPr>
+              <w:t>related_pet</w:t>
+            </w:r>
+            <w:r>
+              <w:rPr>
+                <w:rFonts w:cstheme="minorHAnsi"/>
+                <w:szCs w:val="28"/>
+              </w:rPr>
+              <w:t>Id</w:t>
+            </w:r>
+          </w:p>
+        </w:tc>
+        <w:tc>
+          <w:tcPr>
+            <w:tcW w:w="1565" w:type="dxa"/>
+            <w:tcBorders>
+              <w:top w:val="nil"/>
+              <w:bottom w:val="nil"/>
+            </w:tcBorders>
+            <w:hideMark/>
+          </w:tcPr>
+          <w:p>
+            <w:pPr>
+              <w:cnfStyle w:val="000000100000" w:firstRow="0" w:lastRow="0" w:firstColumn="0" w:lastColumn="0" w:oddVBand="0" w:evenVBand="0" w:oddHBand="1" w:evenHBand="0" w:firstRowFirstColumn="0" w:firstRowLastColumn="0" w:lastRowFirstColumn="0" w:lastRowLastColumn="0"/>
+              <w:rPr>
+                <w:rFonts w:cstheme="minorHAnsi"/>
+                <w:szCs w:val="28"/>
+              </w:rPr>
+            </w:pPr>
+            <w:r>
+              <w:rPr>
+                <w:rFonts w:cstheme="minorHAnsi"/>
+                <w:szCs w:val="28"/>
+              </w:rPr>
+              <w:t>String</w:t>
+            </w:r>
+          </w:p>
+        </w:tc>
+        <w:tc>
+          <w:tcPr>
+            <w:tcW w:w="1488" w:type="dxa"/>
+            <w:tcBorders>
+              <w:top w:val="nil"/>
+              <w:bottom w:val="nil"/>
+            </w:tcBorders>
+          </w:tcPr>
+          <w:p>
+            <w:pPr>
+              <w:cnfStyle w:val="000000100000" w:firstRow="0" w:lastRow="0" w:firstColumn="0" w:lastColumn="0" w:oddVBand="0" w:evenVBand="0" w:oddHBand="1" w:evenHBand="0" w:firstRowFirstColumn="0" w:firstRowLastColumn="0" w:lastRowFirstColumn="0" w:lastRowLastColumn="0"/>
+              <w:rPr>
+                <w:rFonts w:cstheme="minorHAnsi"/>
+                <w:szCs w:val="28"/>
+              </w:rPr>
+            </w:pPr>
+            <w:r>
+              <w:rPr>
+                <w:rFonts w:cstheme="minorHAnsi"/>
+                <w:szCs w:val="28"/>
+              </w:rPr>
+              <w:t>100</w:t>
+            </w:r>
+          </w:p>
+        </w:tc>
+        <w:tc>
+          <w:tcPr>
+            <w:tcW w:w="2668" w:type="dxa"/>
+            <w:tcBorders>
+              <w:top w:val="nil"/>
+              <w:bottom w:val="nil"/>
+            </w:tcBorders>
+            <w:hideMark/>
+          </w:tcPr>
+          <w:p>
+            <w:pPr>
+              <w:cnfStyle w:val="000000100000" w:firstRow="0" w:lastRow="0" w:firstColumn="0" w:lastColumn="0" w:oddVBand="0" w:evenVBand="0" w:oddHBand="1" w:evenHBand="0" w:firstRowFirstColumn="0" w:firstRowLastColumn="0" w:lastRowFirstColumn="0" w:lastRowLastColumn="0"/>
+              <w:rPr>
+                <w:rFonts w:cstheme="minorHAnsi"/>
+                <w:szCs w:val="28"/>
+              </w:rPr>
+            </w:pPr>
+            <w:r>
+              <w:rPr>
+                <w:rFonts w:cstheme="minorHAnsi"/>
+                <w:szCs w:val="28"/>
+              </w:rPr>
+              <w:t xml:space="preserve">Mã của </w:t>
+            </w:r>
+            <w:r>
+              <w:rPr>
+                <w:rFonts w:cstheme="minorHAnsi"/>
+                <w:szCs w:val="28"/>
+              </w:rPr>
+              <w:t>thú cưng</w:t>
+            </w:r>
+            <w:r>
+              <w:rPr>
+                <w:rFonts w:cstheme="minorHAnsi"/>
+                <w:szCs w:val="28"/>
+              </w:rPr>
+              <w:t xml:space="preserve"> liên quan (Nếu có)</w:t>
             </w:r>
           </w:p>
         </w:tc>
@@ -43945,7 +44243,7 @@
             <w:bCs/>
             <w:noProof/>
           </w:rPr>
-          <w:t>7</w:t>
+          <w:t>57</w:t>
         </w:r>
         <w:r>
           <w:rPr>
@@ -48313,7 +48611,7 @@
 </file>
 
 <file path=customXml/itemProps1.xml><?xml version="1.0" encoding="utf-8"?>
-<ds:datastoreItem xmlns:ds="http://schemas.openxmlformats.org/officeDocument/2006/customXml" ds:itemID="{0160B0FE-980A-4B63-BB92-F55206233434}">
+<ds:datastoreItem xmlns:ds="http://schemas.openxmlformats.org/officeDocument/2006/customXml" ds:itemID="{B0AA0659-4B9B-4C77-9A21-F5965AED2635}">
   <ds:schemaRefs>
     <ds:schemaRef ds:uri="http://schemas.openxmlformats.org/officeDocument/2006/bibliography"/>
   </ds:schemaRefs>

</xml_diff>